<commit_message>
Amended spelling mistake Made edits to system manual
</commit_message>
<xml_diff>
--- a/SystemManualCCVO_20576144.docx
+++ b/SystemManualCCVO_20576144.docx
@@ -50,7 +50,7 @@
         <w:t>.</w:t>
       </w:r>
       <w:r>
-        <w:t xml:space="preserve"> The program first reads input from a text file named ‘SingleStrokeFontData.txt’ and commits it to memory. Each character has a number of strokes, each containing: X, Y, and Pen data. The user then inputs a font size in the range of 4-10 mm. From this, a scale factor is calculated to scale the font data by in order to achieve the correct height.</w:t>
+        <w:t xml:space="preserve"> The program first reads input from a text file named ‘SingleStrokeFont.txt’ and commits it to memory. Each character has a number of strokes, each containing: X, Y, and Pen data. The user then inputs a font size in the range of 4-10 mm. From this, a scale factor is calculated to scale the font data by in order to achieve the correct height.</w:t>
       </w:r>
       <w:r>
         <w:t xml:space="preserve"> The program then reads input from a text file names ‘TestData.txt’ and processes each word in turn by calculating the word’s width and checking if it will fit on the line ( and putting it on a new line if not) before generating the G-</w:t>
@@ -96,11 +96,9 @@
           <w:numId w:val="1"/>
         </w:numPr>
       </w:pPr>
-      <w:proofErr w:type="spellStart"/>
       <w:r>
         <w:t>main.c</w:t>
       </w:r>
-      <w:proofErr w:type="spellEnd"/>
       <w:r>
         <w:t xml:space="preserve"> </w:t>
       </w:r>
@@ -137,11 +135,9 @@
           <w:numId w:val="1"/>
         </w:numPr>
       </w:pPr>
-      <w:proofErr w:type="spellStart"/>
       <w:r>
         <w:t>serial.c</w:t>
       </w:r>
-      <w:proofErr w:type="spellEnd"/>
     </w:p>
     <w:p>
       <w:pPr>
@@ -151,11 +147,9 @@
           <w:numId w:val="1"/>
         </w:numPr>
       </w:pPr>
-      <w:proofErr w:type="spellStart"/>
       <w:r>
         <w:t>serial.h</w:t>
       </w:r>
-      <w:proofErr w:type="spellEnd"/>
     </w:p>
     <w:p>
       <w:pPr>
@@ -463,11 +457,9 @@
             <w:tcW w:w="2122" w:type="dxa"/>
           </w:tcPr>
           <w:p>
-            <w:proofErr w:type="spellStart"/>
             <w:r>
               <w:t>StrokeCount</w:t>
             </w:r>
-            <w:proofErr w:type="spellEnd"/>
           </w:p>
         </w:tc>
         <w:tc>
@@ -503,11 +495,9 @@
             <w:tcW w:w="2122" w:type="dxa"/>
           </w:tcPr>
           <w:p>
-            <w:proofErr w:type="spellStart"/>
             <w:r>
               <w:t>pStrokes</w:t>
             </w:r>
-            <w:proofErr w:type="spellEnd"/>
           </w:p>
         </w:tc>
         <w:tc>
@@ -555,11 +545,9 @@
             <w:tcW w:w="2122" w:type="dxa"/>
           </w:tcPr>
           <w:p>
-            <w:proofErr w:type="spellStart"/>
             <w:r>
               <w:t>FontArray</w:t>
             </w:r>
-            <w:proofErr w:type="spellEnd"/>
           </w:p>
         </w:tc>
         <w:tc>
@@ -607,20 +595,13 @@
             <w:tcW w:w="2122" w:type="dxa"/>
           </w:tcPr>
           <w:p>
-            <w:proofErr w:type="spellStart"/>
             <w:r>
               <w:lastRenderedPageBreak/>
               <w:t>XOffset</w:t>
             </w:r>
-            <w:proofErr w:type="spellEnd"/>
-            <w:r>
-              <w:t xml:space="preserve">, </w:t>
-            </w:r>
-            <w:proofErr w:type="spellStart"/>
-            <w:r>
-              <w:t>YOffset</w:t>
-            </w:r>
-            <w:proofErr w:type="spellEnd"/>
+            <w:r>
+              <w:t>, YOffset</w:t>
+            </w:r>
           </w:p>
         </w:tc>
         <w:tc>
@@ -656,11 +637,9 @@
             <w:tcW w:w="2122" w:type="dxa"/>
           </w:tcPr>
           <w:p>
-            <w:proofErr w:type="spellStart"/>
             <w:r>
               <w:t>ScaleFactor</w:t>
             </w:r>
-            <w:proofErr w:type="spellEnd"/>
           </w:p>
         </w:tc>
         <w:tc>
@@ -702,11 +681,9 @@
             <w:tcW w:w="2122" w:type="dxa"/>
           </w:tcPr>
           <w:p>
-            <w:proofErr w:type="spellStart"/>
             <w:r>
               <w:t>FontSize</w:t>
             </w:r>
-            <w:proofErr w:type="spellEnd"/>
           </w:p>
         </w:tc>
         <w:tc>
@@ -810,7 +787,13 @@
               <w:t>‘</w:t>
             </w:r>
             <w:r>
-              <w:t>SingleFontData.txt</w:t>
+              <w:t>Single</w:t>
+            </w:r>
+            <w:r>
+              <w:t>Stroke</w:t>
+            </w:r>
+            <w:r>
+              <w:t>Font.txt</w:t>
             </w:r>
             <w:r>
               <w:t>’</w:t>
@@ -833,11 +816,9 @@
             <w:tcW w:w="2122" w:type="dxa"/>
           </w:tcPr>
           <w:p>
-            <w:proofErr w:type="spellStart"/>
             <w:r>
               <w:t>WordWidth</w:t>
             </w:r>
-            <w:proofErr w:type="spellEnd"/>
           </w:p>
         </w:tc>
         <w:tc>
@@ -870,11 +851,9 @@
             <w:tcW w:w="2122" w:type="dxa"/>
           </w:tcPr>
           <w:p>
-            <w:proofErr w:type="spellStart"/>
             <w:r>
               <w:t>WordEnd</w:t>
             </w:r>
-            <w:proofErr w:type="spellEnd"/>
           </w:p>
         </w:tc>
         <w:tc>
@@ -910,11 +889,9 @@
             <w:tcW w:w="2122" w:type="dxa"/>
           </w:tcPr>
           <w:p>
-            <w:proofErr w:type="spellStart"/>
             <w:r>
               <w:t>WordIndex</w:t>
             </w:r>
-            <w:proofErr w:type="spellEnd"/>
           </w:p>
         </w:tc>
         <w:tc>
@@ -962,11 +939,9 @@
             <w:tcW w:w="2122" w:type="dxa"/>
           </w:tcPr>
           <w:p>
-            <w:proofErr w:type="spellStart"/>
             <w:r>
               <w:t>CurrentCharacter</w:t>
             </w:r>
-            <w:proofErr w:type="spellEnd"/>
           </w:p>
         </w:tc>
         <w:tc>
@@ -1008,11 +983,9 @@
             <w:tcW w:w="2122" w:type="dxa"/>
           </w:tcPr>
           <w:p>
-            <w:proofErr w:type="spellStart"/>
             <w:r>
               <w:t>WordBuffer</w:t>
             </w:r>
-            <w:proofErr w:type="spellEnd"/>
           </w:p>
         </w:tc>
         <w:tc>
@@ -1072,23 +1045,7 @@
           <w:b/>
           <w:bCs/>
         </w:rPr>
-        <w:t xml:space="preserve">Int </w:t>
-      </w:r>
-      <w:proofErr w:type="spellStart"/>
-      <w:r>
-        <w:rPr>
-          <w:b/>
-          <w:bCs/>
-        </w:rPr>
-        <w:t>LoadFontData</w:t>
-      </w:r>
-      <w:proofErr w:type="spellEnd"/>
-      <w:r>
-        <w:rPr>
-          <w:b/>
-          <w:bCs/>
-        </w:rPr>
-        <w:t>(void)</w:t>
+        <w:t>Int LoadFontData(void)</w:t>
       </w:r>
     </w:p>
     <w:p>
@@ -1191,23 +1148,7 @@
           <w:b/>
           <w:bCs/>
         </w:rPr>
-        <w:t xml:space="preserve">Float </w:t>
-      </w:r>
-      <w:proofErr w:type="spellStart"/>
-      <w:r>
-        <w:rPr>
-          <w:b/>
-          <w:bCs/>
-        </w:rPr>
-        <w:t>GetFontSize</w:t>
-      </w:r>
-      <w:proofErr w:type="spellEnd"/>
-      <w:r>
-        <w:rPr>
-          <w:b/>
-          <w:bCs/>
-        </w:rPr>
-        <w:t>(void)</w:t>
+        <w:t>Float GetFontSize(void)</w:t>
       </w:r>
     </w:p>
     <w:p>
@@ -1265,33 +1206,146 @@
           <w:b/>
           <w:bCs/>
         </w:rPr>
-        <w:t xml:space="preserve">Float </w:t>
-      </w:r>
-      <w:proofErr w:type="spellStart"/>
-      <w:r>
+        <w:t>Float CalculateScaleFactor(float FontSize)</w:t>
+      </w:r>
+    </w:p>
+    <w:p>
+      <w:r>
+        <w:t>Calculates the scale factor that should be used on the coordinates using the user’s font size</w:t>
+      </w:r>
+      <w:r>
+        <w:t>.</w:t>
+      </w:r>
+    </w:p>
+    <w:p>
+      <w:r>
+        <w:t>Parameters:</w:t>
+      </w:r>
+    </w:p>
+    <w:p>
+      <w:pPr>
+        <w:pStyle w:val="ListParagraph"/>
+        <w:numPr>
+          <w:ilvl w:val="0"/>
+          <w:numId w:val="2"/>
+        </w:numPr>
+      </w:pPr>
+      <w:r>
+        <w:t>FontSize – The user’s selected font size</w:t>
+      </w:r>
+    </w:p>
+    <w:p>
+      <w:r>
+        <w:t>Return:</w:t>
+      </w:r>
+    </w:p>
+    <w:p>
+      <w:pPr>
+        <w:pStyle w:val="ListParagraph"/>
+        <w:numPr>
+          <w:ilvl w:val="0"/>
+          <w:numId w:val="2"/>
+        </w:numPr>
+      </w:pPr>
+      <w:r>
+        <w:t>ScaleFactor – FontSize / 18</w:t>
+      </w:r>
+    </w:p>
+    <w:p/>
+    <w:p>
+      <w:pPr>
         <w:rPr>
           <w:b/>
           <w:bCs/>
         </w:rPr>
-        <w:t>CalculateScaleFactor</w:t>
-      </w:r>
-      <w:proofErr w:type="spellEnd"/>
+      </w:pPr>
       <w:r>
         <w:rPr>
           <w:b/>
           <w:bCs/>
         </w:rPr>
-        <w:t xml:space="preserve">(float </w:t>
-      </w:r>
-      <w:proofErr w:type="spellStart"/>
-      <w:r>
+        <w:t>Float CalculateWordWidth(const char *Word)</w:t>
+      </w:r>
+    </w:p>
+    <w:p>
+      <w:r>
+        <w:t xml:space="preserve">Calculates the </w:t>
+      </w:r>
+      <w:r>
+        <w:t xml:space="preserve">scaled </w:t>
+      </w:r>
+      <w:r>
+        <w:t xml:space="preserve">width of a word using the character </w:t>
+      </w:r>
+      <w:r>
+        <w:t>stroke data</w:t>
+      </w:r>
+      <w:r>
+        <w:t>.</w:t>
+      </w:r>
+    </w:p>
+    <w:p>
+      <w:r>
+        <w:t>Parameters:</w:t>
+      </w:r>
+    </w:p>
+    <w:p>
+      <w:pPr>
+        <w:pStyle w:val="ListParagraph"/>
+        <w:numPr>
+          <w:ilvl w:val="0"/>
+          <w:numId w:val="2"/>
+        </w:numPr>
+      </w:pPr>
+      <w:r>
+        <w:t xml:space="preserve">Word – A pointer to </w:t>
+      </w:r>
+      <w:r>
+        <w:t xml:space="preserve">the address of the </w:t>
+      </w:r>
+      <w:r>
+        <w:t>word string</w:t>
+      </w:r>
+    </w:p>
+    <w:p>
+      <w:r>
+        <w:t>Return:</w:t>
+      </w:r>
+    </w:p>
+    <w:p>
+      <w:pPr>
+        <w:pStyle w:val="ListParagraph"/>
+        <w:numPr>
+          <w:ilvl w:val="0"/>
+          <w:numId w:val="2"/>
+        </w:numPr>
+      </w:pPr>
+      <w:r>
+        <w:t>WordWidth – Scaled width of the word string</w:t>
+      </w:r>
+    </w:p>
+    <w:p/>
+    <w:p>
+      <w:pPr>
         <w:rPr>
           <w:b/>
           <w:bCs/>
         </w:rPr>
-        <w:t>FontSize</w:t>
-      </w:r>
-      <w:proofErr w:type="spellEnd"/>
+      </w:pPr>
+      <w:r>
+        <w:rPr>
+          <w:b/>
+          <w:bCs/>
+        </w:rPr>
+        <w:t>Int</w:t>
+      </w:r>
+      <w:r>
+        <w:rPr>
+          <w:b/>
+          <w:bCs/>
+        </w:rPr>
+        <w:t xml:space="preserve"> ProcessWord(float FontSize</w:t>
+      </w:r>
       <w:r>
         <w:rPr>
           <w:b/>
@@ -1302,10 +1356,10 @@
     </w:p>
     <w:p>
       <w:r>
-        <w:t>Calculates the scale factor that should be used on the coordinates using the user’s font size</w:t>
-      </w:r>
-      <w:r>
-        <w:t>.</w:t>
+        <w:t>Reads characters in ‘TestData.txt’</w:t>
+      </w:r>
+      <w:r>
+        <w:t>, forms words, manages line wrapping and calls G-code generation.</w:t>
       </w:r>
     </w:p>
     <w:p>
@@ -1321,18 +1375,8 @@
           <w:numId w:val="2"/>
         </w:numPr>
       </w:pPr>
-      <w:proofErr w:type="spellStart"/>
-      <w:r>
-        <w:t>FontSize</w:t>
-      </w:r>
-      <w:proofErr w:type="spellEnd"/>
-      <w:r>
-        <w:t xml:space="preserve"> – The user’s selected font size</w:t>
-      </w:r>
-    </w:p>
-    <w:p>
-      <w:r>
-        <w:t>Return:</w:t>
+      <w:r>
+        <w:t>pTestDataFile – A pointer to the address of ‘TestData.txt’</w:t>
       </w:r>
     </w:p>
     <w:p>
@@ -1343,91 +1387,13 @@
           <w:numId w:val="2"/>
         </w:numPr>
       </w:pPr>
-      <w:proofErr w:type="spellStart"/>
-      <w:r>
-        <w:t>ScaleFactor</w:t>
-      </w:r>
-      <w:proofErr w:type="spellEnd"/>
-      <w:r>
-        <w:t xml:space="preserve"> – </w:t>
-      </w:r>
-      <w:proofErr w:type="spellStart"/>
-      <w:r>
-        <w:t>FontSize</w:t>
-      </w:r>
-      <w:proofErr w:type="spellEnd"/>
-      <w:r>
-        <w:t xml:space="preserve"> / 18</w:t>
-      </w:r>
-    </w:p>
-    <w:p/>
-    <w:p>
-      <w:pPr>
-        <w:rPr>
-          <w:b/>
-          <w:bCs/>
-        </w:rPr>
-      </w:pPr>
-      <w:r>
-        <w:rPr>
-          <w:b/>
-          <w:bCs/>
-        </w:rPr>
-        <w:t xml:space="preserve">Float </w:t>
-      </w:r>
-      <w:proofErr w:type="spellStart"/>
-      <w:r>
-        <w:rPr>
-          <w:b/>
-          <w:bCs/>
-        </w:rPr>
-        <w:t>CalculateWordWidth</w:t>
-      </w:r>
-      <w:proofErr w:type="spellEnd"/>
-      <w:r>
-        <w:rPr>
-          <w:b/>
-          <w:bCs/>
-        </w:rPr>
-        <w:t>(</w:t>
-      </w:r>
-      <w:proofErr w:type="spellStart"/>
-      <w:r>
-        <w:rPr>
-          <w:b/>
-          <w:bCs/>
-        </w:rPr>
-        <w:t>const</w:t>
-      </w:r>
-      <w:proofErr w:type="spellEnd"/>
-      <w:r>
-        <w:rPr>
-          <w:b/>
-          <w:bCs/>
-        </w:rPr>
-        <w:t xml:space="preserve"> char *Word)</w:t>
-      </w:r>
-    </w:p>
-    <w:p>
-      <w:r>
-        <w:t xml:space="preserve">Calculates the </w:t>
-      </w:r>
-      <w:r>
-        <w:t xml:space="preserve">scaled </w:t>
-      </w:r>
-      <w:r>
-        <w:t xml:space="preserve">width of a word using the character </w:t>
-      </w:r>
-      <w:r>
-        <w:t>stroke data</w:t>
-      </w:r>
-      <w:r>
-        <w:t>.</w:t>
-      </w:r>
-    </w:p>
-    <w:p>
-      <w:r>
-        <w:t>Parameters:</w:t>
+      <w:r>
+        <w:t>FontSize – The user’s selected font size</w:t>
+      </w:r>
+    </w:p>
+    <w:p>
+      <w:r>
+        <w:t>Return:</w:t>
       </w:r>
     </w:p>
     <w:p>
@@ -1439,18 +1405,13 @@
         </w:numPr>
       </w:pPr>
       <w:r>
-        <w:t xml:space="preserve">Word – A pointer to </w:t>
-      </w:r>
-      <w:r>
-        <w:t xml:space="preserve">the address of the </w:t>
-      </w:r>
-      <w:r>
-        <w:t>word string</w:t>
-      </w:r>
-    </w:p>
-    <w:p>
-      <w:r>
-        <w:t>Return:</w:t>
+        <w:t>0 – ‘TestData.tx</w:t>
+      </w:r>
+      <w:r>
+        <w:t>t</w:t>
+      </w:r>
+      <w:r>
+        <w:t>’ processed successfully</w:t>
       </w:r>
     </w:p>
     <w:p>
@@ -1461,13 +1422,17 @@
           <w:numId w:val="2"/>
         </w:numPr>
       </w:pPr>
-      <w:proofErr w:type="spellStart"/>
-      <w:r>
-        <w:t>WordWidth</w:t>
-      </w:r>
-      <w:proofErr w:type="spellEnd"/>
-      <w:r>
-        <w:t xml:space="preserve"> – Scaled width of the word string</w:t>
+      <w:r>
+        <w:t xml:space="preserve">-1 </w:t>
+      </w:r>
+      <w:r>
+        <w:t>–</w:t>
+      </w:r>
+      <w:r>
+        <w:t xml:space="preserve"> </w:t>
+      </w:r>
+      <w:r>
+        <w:t>‘TestData.txt’ file not found</w:t>
       </w:r>
     </w:p>
     <w:p/>
@@ -1483,185 +1448,7 @@
           <w:b/>
           <w:bCs/>
         </w:rPr>
-        <w:t>Int</w:t>
-      </w:r>
-      <w:r>
-        <w:rPr>
-          <w:b/>
-          <w:bCs/>
-        </w:rPr>
-        <w:t xml:space="preserve"> </w:t>
-      </w:r>
-      <w:proofErr w:type="spellStart"/>
-      <w:r>
-        <w:rPr>
-          <w:b/>
-          <w:bCs/>
-        </w:rPr>
-        <w:t>ProcessWord</w:t>
-      </w:r>
-      <w:proofErr w:type="spellEnd"/>
-      <w:r>
-        <w:rPr>
-          <w:b/>
-          <w:bCs/>
-        </w:rPr>
-        <w:t xml:space="preserve">(float </w:t>
-      </w:r>
-      <w:proofErr w:type="spellStart"/>
-      <w:r>
-        <w:rPr>
-          <w:b/>
-          <w:bCs/>
-        </w:rPr>
-        <w:t>FontSize</w:t>
-      </w:r>
-      <w:proofErr w:type="spellEnd"/>
-      <w:r>
-        <w:rPr>
-          <w:b/>
-          <w:bCs/>
-        </w:rPr>
-        <w:t>)</w:t>
-      </w:r>
-    </w:p>
-    <w:p>
-      <w:r>
-        <w:t>Reads characters in ‘TestData.txt’</w:t>
-      </w:r>
-      <w:r>
-        <w:t>, forms words, manages line wrapping and calls G-code generation.</w:t>
-      </w:r>
-    </w:p>
-    <w:p>
-      <w:r>
-        <w:t>Parameters:</w:t>
-      </w:r>
-    </w:p>
-    <w:p>
-      <w:pPr>
-        <w:pStyle w:val="ListParagraph"/>
-        <w:numPr>
-          <w:ilvl w:val="0"/>
-          <w:numId w:val="2"/>
-        </w:numPr>
-      </w:pPr>
-      <w:proofErr w:type="spellStart"/>
-      <w:r>
-        <w:t>pTestDataFile</w:t>
-      </w:r>
-      <w:proofErr w:type="spellEnd"/>
-      <w:r>
-        <w:t xml:space="preserve"> – A pointer to the address of ‘TestData.txt’</w:t>
-      </w:r>
-    </w:p>
-    <w:p>
-      <w:pPr>
-        <w:pStyle w:val="ListParagraph"/>
-        <w:numPr>
-          <w:ilvl w:val="0"/>
-          <w:numId w:val="2"/>
-        </w:numPr>
-      </w:pPr>
-      <w:proofErr w:type="spellStart"/>
-      <w:r>
-        <w:t>FontSize</w:t>
-      </w:r>
-      <w:proofErr w:type="spellEnd"/>
-      <w:r>
-        <w:t xml:space="preserve"> – The user’s selected font size</w:t>
-      </w:r>
-    </w:p>
-    <w:p>
-      <w:r>
-        <w:t>Return:</w:t>
-      </w:r>
-    </w:p>
-    <w:p>
-      <w:pPr>
-        <w:pStyle w:val="ListParagraph"/>
-        <w:numPr>
-          <w:ilvl w:val="0"/>
-          <w:numId w:val="2"/>
-        </w:numPr>
-      </w:pPr>
-      <w:r>
-        <w:t>0 – ‘TestData.tx</w:t>
-      </w:r>
-      <w:r>
-        <w:t>t</w:t>
-      </w:r>
-      <w:r>
-        <w:t>’ processed successfully</w:t>
-      </w:r>
-    </w:p>
-    <w:p>
-      <w:pPr>
-        <w:pStyle w:val="ListParagraph"/>
-        <w:numPr>
-          <w:ilvl w:val="0"/>
-          <w:numId w:val="2"/>
-        </w:numPr>
-      </w:pPr>
-      <w:r>
-        <w:t xml:space="preserve">-1 </w:t>
-      </w:r>
-      <w:r>
-        <w:t>–</w:t>
-      </w:r>
-      <w:r>
-        <w:t xml:space="preserve"> </w:t>
-      </w:r>
-      <w:r>
-        <w:t>‘TestData.txt’ file not found</w:t>
-      </w:r>
-    </w:p>
-    <w:p/>
-    <w:p>
-      <w:pPr>
-        <w:rPr>
-          <w:b/>
-          <w:bCs/>
-        </w:rPr>
-      </w:pPr>
-      <w:r>
-        <w:rPr>
-          <w:b/>
-          <w:bCs/>
-        </w:rPr>
-        <w:t xml:space="preserve">Void </w:t>
-      </w:r>
-      <w:proofErr w:type="spellStart"/>
-      <w:r>
-        <w:rPr>
-          <w:b/>
-          <w:bCs/>
-        </w:rPr>
-        <w:t>GenerateGCode</w:t>
-      </w:r>
-      <w:proofErr w:type="spellEnd"/>
-      <w:r>
-        <w:rPr>
-          <w:b/>
-          <w:bCs/>
-        </w:rPr>
-        <w:t>(</w:t>
-      </w:r>
-      <w:proofErr w:type="spellStart"/>
-      <w:r>
-        <w:rPr>
-          <w:b/>
-          <w:bCs/>
-        </w:rPr>
-        <w:t>const</w:t>
-      </w:r>
-      <w:proofErr w:type="spellEnd"/>
-      <w:r>
-        <w:rPr>
-          <w:b/>
-          <w:bCs/>
-        </w:rPr>
-        <w:t xml:space="preserve"> char *Word)</w:t>
+        <w:t>Void GenerateGCode(const char *Word)</w:t>
       </w:r>
     </w:p>
     <w:p>
@@ -1719,39 +1506,7 @@
           <w:b/>
           <w:bCs/>
         </w:rPr>
-        <w:t xml:space="preserve">Void </w:t>
-      </w:r>
-      <w:proofErr w:type="spellStart"/>
-      <w:r>
-        <w:rPr>
-          <w:b/>
-          <w:bCs/>
-        </w:rPr>
-        <w:t>SetNewLine</w:t>
-      </w:r>
-      <w:proofErr w:type="spellEnd"/>
-      <w:r>
-        <w:rPr>
-          <w:b/>
-          <w:bCs/>
-        </w:rPr>
-        <w:t xml:space="preserve">(float </w:t>
-      </w:r>
-      <w:proofErr w:type="spellStart"/>
-      <w:r>
-        <w:rPr>
-          <w:b/>
-          <w:bCs/>
-        </w:rPr>
-        <w:t>FontSize</w:t>
-      </w:r>
-      <w:proofErr w:type="spellEnd"/>
-      <w:r>
-        <w:rPr>
-          <w:b/>
-          <w:bCs/>
-        </w:rPr>
-        <w:t>)</w:t>
+        <w:t>Void SetNewLine(float FontSize)</w:t>
       </w:r>
     </w:p>
     <w:p>
@@ -1772,13 +1527,8 @@
           <w:numId w:val="3"/>
         </w:numPr>
       </w:pPr>
-      <w:proofErr w:type="spellStart"/>
-      <w:r>
-        <w:t>FontSize</w:t>
-      </w:r>
-      <w:proofErr w:type="spellEnd"/>
-      <w:r>
-        <w:t xml:space="preserve"> – The user’s selected font size</w:t>
+      <w:r>
+        <w:t>FontSize – The user’s selected font size</w:t>
       </w:r>
     </w:p>
     <w:p>
@@ -1811,23 +1561,7 @@
           <w:b/>
           <w:bCs/>
         </w:rPr>
-        <w:t xml:space="preserve">Void </w:t>
-      </w:r>
-      <w:proofErr w:type="spellStart"/>
-      <w:r>
-        <w:rPr>
-          <w:b/>
-          <w:bCs/>
-        </w:rPr>
-        <w:t>ResetPen</w:t>
-      </w:r>
-      <w:proofErr w:type="spellEnd"/>
-      <w:r>
-        <w:rPr>
-          <w:b/>
-          <w:bCs/>
-        </w:rPr>
-        <w:t>(void)</w:t>
+        <w:t>Void ResetPen(void)</w:t>
       </w:r>
     </w:p>
     <w:p>
@@ -1886,23 +1620,7 @@
           <w:b/>
           <w:bCs/>
         </w:rPr>
-        <w:t xml:space="preserve">Void </w:t>
-      </w:r>
-      <w:proofErr w:type="spellStart"/>
-      <w:r>
-        <w:rPr>
-          <w:b/>
-          <w:bCs/>
-        </w:rPr>
-        <w:t>FreeFontData</w:t>
-      </w:r>
-      <w:proofErr w:type="spellEnd"/>
-      <w:r>
-        <w:rPr>
-          <w:b/>
-          <w:bCs/>
-        </w:rPr>
-        <w:t>(void)</w:t>
+        <w:t>Void FreeFontData(void)</w:t>
       </w:r>
     </w:p>
     <w:p>
@@ -2079,11 +1797,9 @@
             <w:tcW w:w="2092" w:type="dxa"/>
           </w:tcPr>
           <w:p>
-            <w:proofErr w:type="spellStart"/>
             <w:r>
               <w:t>LoadFontData</w:t>
             </w:r>
-            <w:proofErr w:type="spellEnd"/>
           </w:p>
         </w:tc>
         <w:tc>
@@ -2137,11 +1853,9 @@
             <w:tcW w:w="2092" w:type="dxa"/>
           </w:tcPr>
           <w:p>
-            <w:proofErr w:type="spellStart"/>
             <w:r>
               <w:t>LoadFontData</w:t>
             </w:r>
-            <w:proofErr w:type="spellEnd"/>
           </w:p>
         </w:tc>
         <w:tc>
@@ -2189,11 +1903,9 @@
             <w:tcW w:w="2092" w:type="dxa"/>
           </w:tcPr>
           <w:p>
-            <w:proofErr w:type="spellStart"/>
             <w:r>
               <w:t>GetFontSize</w:t>
             </w:r>
-            <w:proofErr w:type="spellEnd"/>
           </w:p>
         </w:tc>
         <w:tc>
@@ -2228,11 +1940,9 @@
             <w:tcW w:w="2092" w:type="dxa"/>
           </w:tcPr>
           <w:p>
-            <w:proofErr w:type="spellStart"/>
             <w:r>
               <w:t>CalculateScaleFactor</w:t>
             </w:r>
-            <w:proofErr w:type="spellEnd"/>
           </w:p>
         </w:tc>
         <w:tc>
@@ -2267,11 +1977,9 @@
             <w:tcW w:w="2092" w:type="dxa"/>
           </w:tcPr>
           <w:p>
-            <w:proofErr w:type="spellStart"/>
             <w:r>
               <w:t>CalcualteWordWidth</w:t>
             </w:r>
-            <w:proofErr w:type="spellEnd"/>
           </w:p>
         </w:tc>
         <w:tc>
@@ -2306,11 +2014,9 @@
             <w:tcW w:w="2092" w:type="dxa"/>
           </w:tcPr>
           <w:p>
-            <w:proofErr w:type="spellStart"/>
             <w:r>
               <w:t>ProcessWord</w:t>
             </w:r>
-            <w:proofErr w:type="spellEnd"/>
           </w:p>
         </w:tc>
         <w:tc>
@@ -2358,11 +2064,9 @@
             <w:tcW w:w="2092" w:type="dxa"/>
           </w:tcPr>
           <w:p>
-            <w:proofErr w:type="spellStart"/>
             <w:r>
               <w:t>GenerateGCode</w:t>
             </w:r>
-            <w:proofErr w:type="spellEnd"/>
           </w:p>
         </w:tc>
         <w:tc>
@@ -2397,11 +2101,9 @@
             <w:tcW w:w="2092" w:type="dxa"/>
           </w:tcPr>
           <w:p>
-            <w:proofErr w:type="spellStart"/>
             <w:r>
               <w:t>SetNewLine</w:t>
             </w:r>
-            <w:proofErr w:type="spellEnd"/>
           </w:p>
         </w:tc>
         <w:tc>
@@ -2436,11 +2138,9 @@
             <w:tcW w:w="2092" w:type="dxa"/>
           </w:tcPr>
           <w:p>
-            <w:proofErr w:type="spellStart"/>
             <w:r>
               <w:t>ResetPen</w:t>
             </w:r>
-            <w:proofErr w:type="spellEnd"/>
           </w:p>
         </w:tc>
         <w:tc>
@@ -2475,11 +2175,9 @@
             <w:tcW w:w="2092" w:type="dxa"/>
           </w:tcPr>
           <w:p>
-            <w:proofErr w:type="spellStart"/>
             <w:r>
               <w:t>FreeFontData</w:t>
             </w:r>
-            <w:proofErr w:type="spellEnd"/>
           </w:p>
         </w:tc>
         <w:tc>
@@ -2522,16 +2220,153 @@
         <w:t>Flowchart</w:t>
       </w:r>
       <w:r>
-        <w:t>(</w:t>
-      </w:r>
-      <w:r>
         <w:t>s</w:t>
       </w:r>
-      <w:r>
-        <w:t>)</w:t>
-      </w:r>
     </w:p>
     <w:p/>
+    <w:p>
+      <w:r>
+        <w:t>Main:</w:t>
+      </w:r>
+    </w:p>
+    <w:p>
+      <w:r>
+        <w:lastRenderedPageBreak/>
+        <w:drawing>
+          <wp:inline distT="0" distB="0" distL="0" distR="0" wp14:anchorId="4598C802" wp14:editId="780D01B4">
+            <wp:extent cx="5731510" cy="5723890"/>
+            <wp:effectExtent l="0" t="0" r="2540" b="0"/>
+            <wp:docPr id="1506242897" name="Picture 1" descr="A diagram of a program&#10;&#10;AI-generated content may be incorrect."/>
+            <wp:cNvGraphicFramePr>
+              <a:graphicFrameLocks xmlns:a="http://schemas.openxmlformats.org/drawingml/2006/main" noChangeAspect="1"/>
+            </wp:cNvGraphicFramePr>
+            <a:graphic xmlns:a="http://schemas.openxmlformats.org/drawingml/2006/main">
+              <a:graphicData uri="http://schemas.openxmlformats.org/drawingml/2006/picture">
+                <pic:pic xmlns:pic="http://schemas.openxmlformats.org/drawingml/2006/picture">
+                  <pic:nvPicPr>
+                    <pic:cNvPr id="1506242897" name="Picture 1" descr="A diagram of a program&#10;&#10;AI-generated content may be incorrect."/>
+                    <pic:cNvPicPr/>
+                  </pic:nvPicPr>
+                  <pic:blipFill>
+                    <a:blip r:embed="rId5"/>
+                    <a:stretch>
+                      <a:fillRect/>
+                    </a:stretch>
+                  </pic:blipFill>
+                  <pic:spPr>
+                    <a:xfrm>
+                      <a:off x="0" y="0"/>
+                      <a:ext cx="5731510" cy="5723890"/>
+                    </a:xfrm>
+                    <a:prstGeom prst="rect">
+                      <a:avLst/>
+                    </a:prstGeom>
+                  </pic:spPr>
+                </pic:pic>
+              </a:graphicData>
+            </a:graphic>
+          </wp:inline>
+        </w:drawing>
+      </w:r>
+    </w:p>
+    <w:p/>
+    <w:p>
+      <w:r>
+        <w:t>LoadFontData:</w:t>
+      </w:r>
+    </w:p>
+    <w:p>
+      <w:r>
+        <w:lastRenderedPageBreak/>
+        <w:drawing>
+          <wp:inline distT="0" distB="0" distL="0" distR="0" wp14:anchorId="6F0F457B" wp14:editId="6D2ACE46">
+            <wp:extent cx="5731510" cy="6025515"/>
+            <wp:effectExtent l="0" t="0" r="2540" b="0"/>
+            <wp:docPr id="36230475" name="Picture 1" descr="A screenshot of a black grid&#10;&#10;AI-generated content may be incorrect."/>
+            <wp:cNvGraphicFramePr>
+              <a:graphicFrameLocks xmlns:a="http://schemas.openxmlformats.org/drawingml/2006/main" noChangeAspect="1"/>
+            </wp:cNvGraphicFramePr>
+            <a:graphic xmlns:a="http://schemas.openxmlformats.org/drawingml/2006/main">
+              <a:graphicData uri="http://schemas.openxmlformats.org/drawingml/2006/picture">
+                <pic:pic xmlns:pic="http://schemas.openxmlformats.org/drawingml/2006/picture">
+                  <pic:nvPicPr>
+                    <pic:cNvPr id="36230475" name="Picture 1" descr="A screenshot of a black grid&#10;&#10;AI-generated content may be incorrect."/>
+                    <pic:cNvPicPr/>
+                  </pic:nvPicPr>
+                  <pic:blipFill>
+                    <a:blip r:embed="rId6"/>
+                    <a:stretch>
+                      <a:fillRect/>
+                    </a:stretch>
+                  </pic:blipFill>
+                  <pic:spPr>
+                    <a:xfrm>
+                      <a:off x="0" y="0"/>
+                      <a:ext cx="5731510" cy="6025515"/>
+                    </a:xfrm>
+                    <a:prstGeom prst="rect">
+                      <a:avLst/>
+                    </a:prstGeom>
+                  </pic:spPr>
+                </pic:pic>
+              </a:graphicData>
+            </a:graphic>
+          </wp:inline>
+        </w:drawing>
+      </w:r>
+    </w:p>
+    <w:p/>
+    <w:p>
+      <w:r>
+        <w:t>GetFontSize:</w:t>
+      </w:r>
+    </w:p>
+    <w:p>
+      <w:r>
+        <w:lastRenderedPageBreak/>
+        <w:drawing>
+          <wp:inline distT="0" distB="0" distL="0" distR="0" wp14:anchorId="35592E11" wp14:editId="45FDE907">
+            <wp:extent cx="2819794" cy="6268325"/>
+            <wp:effectExtent l="0" t="0" r="0" b="0"/>
+            <wp:docPr id="1903909280" name="Picture 1" descr="A diagram of a flowchart&#10;&#10;AI-generated content may be incorrect."/>
+            <wp:cNvGraphicFramePr>
+              <a:graphicFrameLocks xmlns:a="http://schemas.openxmlformats.org/drawingml/2006/main" noChangeAspect="1"/>
+            </wp:cNvGraphicFramePr>
+            <a:graphic xmlns:a="http://schemas.openxmlformats.org/drawingml/2006/main">
+              <a:graphicData uri="http://schemas.openxmlformats.org/drawingml/2006/picture">
+                <pic:pic xmlns:pic="http://schemas.openxmlformats.org/drawingml/2006/picture">
+                  <pic:nvPicPr>
+                    <pic:cNvPr id="1903909280" name="Picture 1" descr="A diagram of a flowchart&#10;&#10;AI-generated content may be incorrect."/>
+                    <pic:cNvPicPr/>
+                  </pic:nvPicPr>
+                  <pic:blipFill>
+                    <a:blip r:embed="rId7"/>
+                    <a:stretch>
+                      <a:fillRect/>
+                    </a:stretch>
+                  </pic:blipFill>
+                  <pic:spPr>
+                    <a:xfrm>
+                      <a:off x="0" y="0"/>
+                      <a:ext cx="2819794" cy="6268325"/>
+                    </a:xfrm>
+                    <a:prstGeom prst="rect">
+                      <a:avLst/>
+                    </a:prstGeom>
+                  </pic:spPr>
+                </pic:pic>
+              </a:graphicData>
+            </a:graphic>
+          </wp:inline>
+        </w:drawing>
+      </w:r>
+    </w:p>
+    <w:p/>
+    <w:p>
+      <w:r>
+        <w:t>CalculateScaleFactor:</w:t>
+      </w:r>
+    </w:p>
     <w:sectPr>
       <w:pgSz w:w="11906" w:h="16838"/>
       <w:pgMar w:top="709" w:right="1440" w:bottom="709" w:left="1440" w:header="708" w:footer="708" w:gutter="0"/>

</xml_diff>

<commit_message>
More Changes to SystemManual
</commit_message>
<xml_diff>
--- a/SystemManualCCVO_20576144.docx
+++ b/SystemManualCCVO_20576144.docx
@@ -96,9 +96,11 @@
           <w:numId w:val="1"/>
         </w:numPr>
       </w:pPr>
+      <w:proofErr w:type="spellStart"/>
       <w:r>
         <w:t>main.c</w:t>
       </w:r>
+      <w:proofErr w:type="spellEnd"/>
       <w:r>
         <w:t xml:space="preserve"> </w:t>
       </w:r>
@@ -135,9 +137,11 @@
           <w:numId w:val="1"/>
         </w:numPr>
       </w:pPr>
+      <w:proofErr w:type="spellStart"/>
       <w:r>
         <w:t>serial.c</w:t>
       </w:r>
+      <w:proofErr w:type="spellEnd"/>
     </w:p>
     <w:p>
       <w:pPr>
@@ -147,9 +151,11 @@
           <w:numId w:val="1"/>
         </w:numPr>
       </w:pPr>
+      <w:proofErr w:type="spellStart"/>
       <w:r>
         <w:t>serial.h</w:t>
       </w:r>
+      <w:proofErr w:type="spellEnd"/>
     </w:p>
     <w:p>
       <w:pPr>
@@ -175,7 +181,6 @@
         <w:t>TestData.txt</w:t>
       </w:r>
     </w:p>
-    <w:p/>
     <w:p>
       <w:pPr>
         <w:pStyle w:val="Heading1"/>
@@ -457,9 +462,11 @@
             <w:tcW w:w="2122" w:type="dxa"/>
           </w:tcPr>
           <w:p>
+            <w:proofErr w:type="spellStart"/>
             <w:r>
               <w:t>StrokeCount</w:t>
             </w:r>
+            <w:proofErr w:type="spellEnd"/>
           </w:p>
         </w:tc>
         <w:tc>
@@ -495,9 +502,11 @@
             <w:tcW w:w="2122" w:type="dxa"/>
           </w:tcPr>
           <w:p>
+            <w:proofErr w:type="spellStart"/>
             <w:r>
               <w:t>pStrokes</w:t>
             </w:r>
+            <w:proofErr w:type="spellEnd"/>
           </w:p>
         </w:tc>
         <w:tc>
@@ -545,9 +554,11 @@
             <w:tcW w:w="2122" w:type="dxa"/>
           </w:tcPr>
           <w:p>
+            <w:proofErr w:type="spellStart"/>
             <w:r>
               <w:t>FontArray</w:t>
             </w:r>
+            <w:proofErr w:type="spellEnd"/>
           </w:p>
         </w:tc>
         <w:tc>
@@ -595,13 +606,20 @@
             <w:tcW w:w="2122" w:type="dxa"/>
           </w:tcPr>
           <w:p>
+            <w:proofErr w:type="spellStart"/>
             <w:r>
               <w:lastRenderedPageBreak/>
               <w:t>XOffset</w:t>
             </w:r>
-            <w:r>
-              <w:t>, YOffset</w:t>
-            </w:r>
+            <w:proofErr w:type="spellEnd"/>
+            <w:r>
+              <w:t xml:space="preserve">, </w:t>
+            </w:r>
+            <w:proofErr w:type="spellStart"/>
+            <w:r>
+              <w:t>YOffset</w:t>
+            </w:r>
+            <w:proofErr w:type="spellEnd"/>
           </w:p>
         </w:tc>
         <w:tc>
@@ -637,9 +655,11 @@
             <w:tcW w:w="2122" w:type="dxa"/>
           </w:tcPr>
           <w:p>
+            <w:proofErr w:type="spellStart"/>
             <w:r>
               <w:t>ScaleFactor</w:t>
             </w:r>
+            <w:proofErr w:type="spellEnd"/>
           </w:p>
         </w:tc>
         <w:tc>
@@ -681,9 +701,11 @@
             <w:tcW w:w="2122" w:type="dxa"/>
           </w:tcPr>
           <w:p>
+            <w:proofErr w:type="spellStart"/>
             <w:r>
               <w:t>FontSize</w:t>
             </w:r>
+            <w:proofErr w:type="spellEnd"/>
           </w:p>
         </w:tc>
         <w:tc>
@@ -816,9 +838,11 @@
             <w:tcW w:w="2122" w:type="dxa"/>
           </w:tcPr>
           <w:p>
+            <w:proofErr w:type="spellStart"/>
             <w:r>
               <w:t>WordWidth</w:t>
             </w:r>
+            <w:proofErr w:type="spellEnd"/>
           </w:p>
         </w:tc>
         <w:tc>
@@ -851,9 +875,11 @@
             <w:tcW w:w="2122" w:type="dxa"/>
           </w:tcPr>
           <w:p>
+            <w:proofErr w:type="spellStart"/>
             <w:r>
               <w:t>WordEnd</w:t>
             </w:r>
+            <w:proofErr w:type="spellEnd"/>
           </w:p>
         </w:tc>
         <w:tc>
@@ -889,9 +915,11 @@
             <w:tcW w:w="2122" w:type="dxa"/>
           </w:tcPr>
           <w:p>
+            <w:proofErr w:type="spellStart"/>
             <w:r>
               <w:t>WordIndex</w:t>
             </w:r>
+            <w:proofErr w:type="spellEnd"/>
           </w:p>
         </w:tc>
         <w:tc>
@@ -939,9 +967,11 @@
             <w:tcW w:w="2122" w:type="dxa"/>
           </w:tcPr>
           <w:p>
+            <w:proofErr w:type="spellStart"/>
             <w:r>
               <w:t>CurrentCharacter</w:t>
             </w:r>
+            <w:proofErr w:type="spellEnd"/>
           </w:p>
         </w:tc>
         <w:tc>
@@ -983,9 +1013,11 @@
             <w:tcW w:w="2122" w:type="dxa"/>
           </w:tcPr>
           <w:p>
+            <w:proofErr w:type="spellStart"/>
             <w:r>
               <w:t>WordBuffer</w:t>
             </w:r>
+            <w:proofErr w:type="spellEnd"/>
           </w:p>
         </w:tc>
         <w:tc>
@@ -1045,7 +1077,23 @@
           <w:b/>
           <w:bCs/>
         </w:rPr>
-        <w:t>Int LoadFontData(void)</w:t>
+        <w:t xml:space="preserve">Int </w:t>
+      </w:r>
+      <w:proofErr w:type="spellStart"/>
+      <w:r>
+        <w:rPr>
+          <w:b/>
+          <w:bCs/>
+        </w:rPr>
+        <w:t>LoadFontData</w:t>
+      </w:r>
+      <w:proofErr w:type="spellEnd"/>
+      <w:r>
+        <w:rPr>
+          <w:b/>
+          <w:bCs/>
+        </w:rPr>
+        <w:t>(void)</w:t>
       </w:r>
     </w:p>
     <w:p>
@@ -1148,7 +1196,23 @@
           <w:b/>
           <w:bCs/>
         </w:rPr>
-        <w:t>Float GetFontSize(void)</w:t>
+        <w:t xml:space="preserve">Float </w:t>
+      </w:r>
+      <w:proofErr w:type="spellStart"/>
+      <w:r>
+        <w:rPr>
+          <w:b/>
+          <w:bCs/>
+        </w:rPr>
+        <w:t>GetFontSize</w:t>
+      </w:r>
+      <w:proofErr w:type="spellEnd"/>
+      <w:r>
+        <w:rPr>
+          <w:b/>
+          <w:bCs/>
+        </w:rPr>
+        <w:t>(void)</w:t>
       </w:r>
     </w:p>
     <w:p>
@@ -1206,7 +1270,39 @@
           <w:b/>
           <w:bCs/>
         </w:rPr>
-        <w:t>Float CalculateScaleFactor(float FontSize)</w:t>
+        <w:t xml:space="preserve">Float </w:t>
+      </w:r>
+      <w:proofErr w:type="spellStart"/>
+      <w:r>
+        <w:rPr>
+          <w:b/>
+          <w:bCs/>
+        </w:rPr>
+        <w:t>CalculateScaleFactor</w:t>
+      </w:r>
+      <w:proofErr w:type="spellEnd"/>
+      <w:r>
+        <w:rPr>
+          <w:b/>
+          <w:bCs/>
+        </w:rPr>
+        <w:t xml:space="preserve">(float </w:t>
+      </w:r>
+      <w:proofErr w:type="spellStart"/>
+      <w:r>
+        <w:rPr>
+          <w:b/>
+          <w:bCs/>
+        </w:rPr>
+        <w:t>FontSize</w:t>
+      </w:r>
+      <w:proofErr w:type="spellEnd"/>
+      <w:r>
+        <w:rPr>
+          <w:b/>
+          <w:bCs/>
+        </w:rPr>
+        <w:t>)</w:t>
       </w:r>
     </w:p>
     <w:p>
@@ -1230,8 +1326,13 @@
           <w:numId w:val="2"/>
         </w:numPr>
       </w:pPr>
-      <w:r>
-        <w:t>FontSize – The user’s selected font size</w:t>
+      <w:proofErr w:type="spellStart"/>
+      <w:r>
+        <w:t>FontSize</w:t>
+      </w:r>
+      <w:proofErr w:type="spellEnd"/>
+      <w:r>
+        <w:t xml:space="preserve"> – The user’s selected font size</w:t>
       </w:r>
     </w:p>
     <w:p>
@@ -1247,8 +1348,21 @@
           <w:numId w:val="2"/>
         </w:numPr>
       </w:pPr>
-      <w:r>
-        <w:t>ScaleFactor – FontSize / 18</w:t>
+      <w:proofErr w:type="spellStart"/>
+      <w:r>
+        <w:t>ScaleFactor</w:t>
+      </w:r>
+      <w:proofErr w:type="spellEnd"/>
+      <w:r>
+        <w:t xml:space="preserve"> – </w:t>
+      </w:r>
+      <w:proofErr w:type="spellStart"/>
+      <w:r>
+        <w:t>FontSize</w:t>
+      </w:r>
+      <w:proofErr w:type="spellEnd"/>
+      <w:r>
+        <w:t xml:space="preserve"> / 18</w:t>
       </w:r>
     </w:p>
     <w:p/>
@@ -1264,7 +1378,39 @@
           <w:b/>
           <w:bCs/>
         </w:rPr>
-        <w:t>Float CalculateWordWidth(const char *Word)</w:t>
+        <w:t xml:space="preserve">Float </w:t>
+      </w:r>
+      <w:proofErr w:type="spellStart"/>
+      <w:r>
+        <w:rPr>
+          <w:b/>
+          <w:bCs/>
+        </w:rPr>
+        <w:t>CalculateWordWidth</w:t>
+      </w:r>
+      <w:proofErr w:type="spellEnd"/>
+      <w:r>
+        <w:rPr>
+          <w:b/>
+          <w:bCs/>
+        </w:rPr>
+        <w:t>(</w:t>
+      </w:r>
+      <w:proofErr w:type="spellStart"/>
+      <w:r>
+        <w:rPr>
+          <w:b/>
+          <w:bCs/>
+        </w:rPr>
+        <w:t>const</w:t>
+      </w:r>
+      <w:proofErr w:type="spellEnd"/>
+      <w:r>
+        <w:rPr>
+          <w:b/>
+          <w:bCs/>
+        </w:rPr>
+        <w:t xml:space="preserve"> char *Word)</w:t>
       </w:r>
     </w:p>
     <w:p>
@@ -1320,8 +1466,13 @@
           <w:numId w:val="2"/>
         </w:numPr>
       </w:pPr>
-      <w:r>
-        <w:t>WordWidth – Scaled width of the word string</w:t>
+      <w:proofErr w:type="spellStart"/>
+      <w:r>
+        <w:t>WordWidth</w:t>
+      </w:r>
+      <w:proofErr w:type="spellEnd"/>
+      <w:r>
+        <w:t xml:space="preserve"> – Scaled width of the word string</w:t>
       </w:r>
     </w:p>
     <w:p/>
@@ -1344,8 +1495,33 @@
           <w:b/>
           <w:bCs/>
         </w:rPr>
-        <w:t xml:space="preserve"> ProcessWord(float FontSize</w:t>
-      </w:r>
+        <w:t xml:space="preserve"> </w:t>
+      </w:r>
+      <w:proofErr w:type="spellStart"/>
+      <w:r>
+        <w:rPr>
+          <w:b/>
+          <w:bCs/>
+        </w:rPr>
+        <w:t>ProcessWord</w:t>
+      </w:r>
+      <w:proofErr w:type="spellEnd"/>
+      <w:r>
+        <w:rPr>
+          <w:b/>
+          <w:bCs/>
+        </w:rPr>
+        <w:t xml:space="preserve">(float </w:t>
+      </w:r>
+      <w:proofErr w:type="spellStart"/>
+      <w:r>
+        <w:rPr>
+          <w:b/>
+          <w:bCs/>
+        </w:rPr>
+        <w:t>FontSize</w:t>
+      </w:r>
+      <w:proofErr w:type="spellEnd"/>
       <w:r>
         <w:rPr>
           <w:b/>
@@ -1375,8 +1551,13 @@
           <w:numId w:val="2"/>
         </w:numPr>
       </w:pPr>
-      <w:r>
-        <w:t>pTestDataFile – A pointer to the address of ‘TestData.txt’</w:t>
+      <w:proofErr w:type="spellStart"/>
+      <w:r>
+        <w:t>pTestDataFile</w:t>
+      </w:r>
+      <w:proofErr w:type="spellEnd"/>
+      <w:r>
+        <w:t xml:space="preserve"> – A pointer to the address of ‘TestData.txt’</w:t>
       </w:r>
     </w:p>
     <w:p>
@@ -1387,8 +1568,13 @@
           <w:numId w:val="2"/>
         </w:numPr>
       </w:pPr>
-      <w:r>
-        <w:t>FontSize – The user’s selected font size</w:t>
+      <w:proofErr w:type="spellStart"/>
+      <w:r>
+        <w:t>FontSize</w:t>
+      </w:r>
+      <w:proofErr w:type="spellEnd"/>
+      <w:r>
+        <w:t xml:space="preserve"> – The user’s selected font size</w:t>
       </w:r>
     </w:p>
     <w:p>
@@ -1448,7 +1634,39 @@
           <w:b/>
           <w:bCs/>
         </w:rPr>
-        <w:t>Void GenerateGCode(const char *Word)</w:t>
+        <w:t xml:space="preserve">Void </w:t>
+      </w:r>
+      <w:proofErr w:type="spellStart"/>
+      <w:r>
+        <w:rPr>
+          <w:b/>
+          <w:bCs/>
+        </w:rPr>
+        <w:t>GenerateGCode</w:t>
+      </w:r>
+      <w:proofErr w:type="spellEnd"/>
+      <w:r>
+        <w:rPr>
+          <w:b/>
+          <w:bCs/>
+        </w:rPr>
+        <w:t>(</w:t>
+      </w:r>
+      <w:proofErr w:type="spellStart"/>
+      <w:r>
+        <w:rPr>
+          <w:b/>
+          <w:bCs/>
+        </w:rPr>
+        <w:t>const</w:t>
+      </w:r>
+      <w:proofErr w:type="spellEnd"/>
+      <w:r>
+        <w:rPr>
+          <w:b/>
+          <w:bCs/>
+        </w:rPr>
+        <w:t xml:space="preserve"> char *Word)</w:t>
       </w:r>
     </w:p>
     <w:p>
@@ -1506,7 +1724,39 @@
           <w:b/>
           <w:bCs/>
         </w:rPr>
-        <w:t>Void SetNewLine(float FontSize)</w:t>
+        <w:t xml:space="preserve">Void </w:t>
+      </w:r>
+      <w:proofErr w:type="spellStart"/>
+      <w:r>
+        <w:rPr>
+          <w:b/>
+          <w:bCs/>
+        </w:rPr>
+        <w:t>SetNewLine</w:t>
+      </w:r>
+      <w:proofErr w:type="spellEnd"/>
+      <w:r>
+        <w:rPr>
+          <w:b/>
+          <w:bCs/>
+        </w:rPr>
+        <w:t xml:space="preserve">(float </w:t>
+      </w:r>
+      <w:proofErr w:type="spellStart"/>
+      <w:r>
+        <w:rPr>
+          <w:b/>
+          <w:bCs/>
+        </w:rPr>
+        <w:t>FontSize</w:t>
+      </w:r>
+      <w:proofErr w:type="spellEnd"/>
+      <w:r>
+        <w:rPr>
+          <w:b/>
+          <w:bCs/>
+        </w:rPr>
+        <w:t>)</w:t>
       </w:r>
     </w:p>
     <w:p>
@@ -1527,8 +1777,13 @@
           <w:numId w:val="3"/>
         </w:numPr>
       </w:pPr>
-      <w:r>
-        <w:t>FontSize – The user’s selected font size</w:t>
+      <w:proofErr w:type="spellStart"/>
+      <w:r>
+        <w:t>FontSize</w:t>
+      </w:r>
+      <w:proofErr w:type="spellEnd"/>
+      <w:r>
+        <w:t xml:space="preserve"> – The user’s selected font size</w:t>
       </w:r>
     </w:p>
     <w:p>
@@ -1561,7 +1816,23 @@
           <w:b/>
           <w:bCs/>
         </w:rPr>
-        <w:t>Void ResetPen(void)</w:t>
+        <w:t xml:space="preserve">Void </w:t>
+      </w:r>
+      <w:proofErr w:type="spellStart"/>
+      <w:r>
+        <w:rPr>
+          <w:b/>
+          <w:bCs/>
+        </w:rPr>
+        <w:t>ResetPen</w:t>
+      </w:r>
+      <w:proofErr w:type="spellEnd"/>
+      <w:r>
+        <w:rPr>
+          <w:b/>
+          <w:bCs/>
+        </w:rPr>
+        <w:t>(void)</w:t>
       </w:r>
     </w:p>
     <w:p>
@@ -1620,7 +1891,23 @@
           <w:b/>
           <w:bCs/>
         </w:rPr>
-        <w:t>Void FreeFontData(void)</w:t>
+        <w:t xml:space="preserve">Void </w:t>
+      </w:r>
+      <w:proofErr w:type="spellStart"/>
+      <w:r>
+        <w:rPr>
+          <w:b/>
+          <w:bCs/>
+        </w:rPr>
+        <w:t>FreeFontData</w:t>
+      </w:r>
+      <w:proofErr w:type="spellEnd"/>
+      <w:r>
+        <w:rPr>
+          <w:b/>
+          <w:bCs/>
+        </w:rPr>
+        <w:t>(void)</w:t>
       </w:r>
     </w:p>
     <w:p>
@@ -1797,9 +2084,11 @@
             <w:tcW w:w="2092" w:type="dxa"/>
           </w:tcPr>
           <w:p>
+            <w:proofErr w:type="spellStart"/>
             <w:r>
               <w:t>LoadFontData</w:t>
             </w:r>
+            <w:proofErr w:type="spellEnd"/>
           </w:p>
         </w:tc>
         <w:tc>
@@ -1853,9 +2142,11 @@
             <w:tcW w:w="2092" w:type="dxa"/>
           </w:tcPr>
           <w:p>
+            <w:proofErr w:type="spellStart"/>
             <w:r>
               <w:t>LoadFontData</w:t>
             </w:r>
+            <w:proofErr w:type="spellEnd"/>
           </w:p>
         </w:tc>
         <w:tc>
@@ -1903,9 +2194,11 @@
             <w:tcW w:w="2092" w:type="dxa"/>
           </w:tcPr>
           <w:p>
+            <w:proofErr w:type="spellStart"/>
             <w:r>
               <w:t>GetFontSize</w:t>
             </w:r>
+            <w:proofErr w:type="spellEnd"/>
           </w:p>
         </w:tc>
         <w:tc>
@@ -1940,9 +2233,11 @@
             <w:tcW w:w="2092" w:type="dxa"/>
           </w:tcPr>
           <w:p>
+            <w:proofErr w:type="spellStart"/>
             <w:r>
               <w:t>CalculateScaleFactor</w:t>
             </w:r>
+            <w:proofErr w:type="spellEnd"/>
           </w:p>
         </w:tc>
         <w:tc>
@@ -1977,9 +2272,11 @@
             <w:tcW w:w="2092" w:type="dxa"/>
           </w:tcPr>
           <w:p>
+            <w:proofErr w:type="spellStart"/>
             <w:r>
               <w:t>CalcualteWordWidth</w:t>
             </w:r>
+            <w:proofErr w:type="spellEnd"/>
           </w:p>
         </w:tc>
         <w:tc>
@@ -2014,9 +2311,11 @@
             <w:tcW w:w="2092" w:type="dxa"/>
           </w:tcPr>
           <w:p>
+            <w:proofErr w:type="spellStart"/>
             <w:r>
               <w:t>ProcessWord</w:t>
             </w:r>
+            <w:proofErr w:type="spellEnd"/>
           </w:p>
         </w:tc>
         <w:tc>
@@ -2064,9 +2363,11 @@
             <w:tcW w:w="2092" w:type="dxa"/>
           </w:tcPr>
           <w:p>
+            <w:proofErr w:type="spellStart"/>
             <w:r>
               <w:t>GenerateGCode</w:t>
             </w:r>
+            <w:proofErr w:type="spellEnd"/>
           </w:p>
         </w:tc>
         <w:tc>
@@ -2101,9 +2402,11 @@
             <w:tcW w:w="2092" w:type="dxa"/>
           </w:tcPr>
           <w:p>
+            <w:proofErr w:type="spellStart"/>
             <w:r>
               <w:t>SetNewLine</w:t>
             </w:r>
+            <w:proofErr w:type="spellEnd"/>
           </w:p>
         </w:tc>
         <w:tc>
@@ -2138,9 +2441,11 @@
             <w:tcW w:w="2092" w:type="dxa"/>
           </w:tcPr>
           <w:p>
+            <w:proofErr w:type="spellStart"/>
             <w:r>
               <w:t>ResetPen</w:t>
             </w:r>
+            <w:proofErr w:type="spellEnd"/>
           </w:p>
         </w:tc>
         <w:tc>
@@ -2175,9 +2480,11 @@
             <w:tcW w:w="2092" w:type="dxa"/>
           </w:tcPr>
           <w:p>
+            <w:proofErr w:type="spellStart"/>
             <w:r>
               <w:t>FreeFontData</w:t>
             </w:r>
+            <w:proofErr w:type="spellEnd"/>
           </w:p>
         </w:tc>
         <w:tc>
@@ -2212,11 +2519,30 @@
         <w:t>AI Statement</w:t>
       </w:r>
     </w:p>
+    <w:p/>
+    <w:p>
+      <w:r>
+        <w:t xml:space="preserve">All work produced in this </w:t>
+      </w:r>
+      <w:r>
+        <w:t>system manual</w:t>
+      </w:r>
+      <w:r>
+        <w:t xml:space="preserve"> has been solely written in my own words (and the flow charts created myself). AI has not been asked to produce any work for me, only to give guidance when required</w:t>
+      </w:r>
+      <w:r>
+        <w:t>. Some use of ChatGPT (GPT 5.0) occurred in troubleshooting linker errors and syntax clarification when producing the code, however it was not used to write large of the code in bulk.</w:t>
+      </w:r>
+    </w:p>
+    <w:p/>
+    <w:p/>
+    <w:p/>
     <w:p>
       <w:pPr>
         <w:pStyle w:val="Heading1"/>
       </w:pPr>
       <w:r>
+        <w:lastRenderedPageBreak/>
         <w:t>Flowchart</w:t>
       </w:r>
       <w:r>
@@ -2231,7 +2557,6 @@
     </w:p>
     <w:p>
       <w:r>
-        <w:lastRenderedPageBreak/>
         <w:drawing>
           <wp:inline distT="0" distB="0" distL="0" distR="0" wp14:anchorId="4598C802" wp14:editId="780D01B4">
             <wp:extent cx="5731510" cy="5723890"/>
@@ -2270,19 +2595,35 @@
       </w:r>
     </w:p>
     <w:p/>
-    <w:p>
-      <w:r>
-        <w:t>LoadFontData:</w:t>
-      </w:r>
-    </w:p>
-    <w:p>
+    <w:p/>
+    <w:p/>
+    <w:p/>
+    <w:p/>
+    <w:p/>
+    <w:p/>
+    <w:p/>
+    <w:p/>
+    <w:p/>
+    <w:p/>
+    <w:p/>
+    <w:p>
+      <w:proofErr w:type="spellStart"/>
       <w:r>
         <w:lastRenderedPageBreak/>
+        <w:t>LoadFontData</w:t>
+      </w:r>
+      <w:proofErr w:type="spellEnd"/>
+      <w:r>
+        <w:t>:</w:t>
+      </w:r>
+    </w:p>
+    <w:p>
+      <w:r>
         <w:drawing>
-          <wp:inline distT="0" distB="0" distL="0" distR="0" wp14:anchorId="6F0F457B" wp14:editId="6D2ACE46">
-            <wp:extent cx="5731510" cy="6025515"/>
+          <wp:inline distT="0" distB="0" distL="0" distR="0" wp14:anchorId="415D71D7" wp14:editId="49CB3B67">
+            <wp:extent cx="5731510" cy="5685155"/>
             <wp:effectExtent l="0" t="0" r="2540" b="0"/>
-            <wp:docPr id="36230475" name="Picture 1" descr="A screenshot of a black grid&#10;&#10;AI-generated content may be incorrect."/>
+            <wp:docPr id="19380109" name="Picture 1" descr="A diagram of a computer&#10;&#10;AI-generated content may be incorrect."/>
             <wp:cNvGraphicFramePr>
               <a:graphicFrameLocks xmlns:a="http://schemas.openxmlformats.org/drawingml/2006/main" noChangeAspect="1"/>
             </wp:cNvGraphicFramePr>
@@ -2290,7 +2631,7 @@
               <a:graphicData uri="http://schemas.openxmlformats.org/drawingml/2006/picture">
                 <pic:pic xmlns:pic="http://schemas.openxmlformats.org/drawingml/2006/picture">
                   <pic:nvPicPr>
-                    <pic:cNvPr id="36230475" name="Picture 1" descr="A screenshot of a black grid&#10;&#10;AI-generated content may be incorrect."/>
+                    <pic:cNvPr id="19380109" name="Picture 1" descr="A diagram of a computer&#10;&#10;AI-generated content may be incorrect."/>
                     <pic:cNvPicPr/>
                   </pic:nvPicPr>
                   <pic:blipFill>
@@ -2302,7 +2643,7 @@
                   <pic:spPr>
                     <a:xfrm>
                       <a:off x="0" y="0"/>
-                      <a:ext cx="5731510" cy="6025515"/>
+                      <a:ext cx="5731510" cy="5685155"/>
                     </a:xfrm>
                     <a:prstGeom prst="rect">
                       <a:avLst/>
@@ -2316,18 +2657,36 @@
       </w:r>
     </w:p>
     <w:p/>
-    <w:p>
-      <w:r>
-        <w:t>GetFontSize:</w:t>
-      </w:r>
-    </w:p>
-    <w:p>
+    <w:p/>
+    <w:p/>
+    <w:p/>
+    <w:p/>
+    <w:p/>
+    <w:p/>
+    <w:p/>
+    <w:p/>
+    <w:p/>
+    <w:p/>
+    <w:p/>
+    <w:p/>
+    <w:p/>
+    <w:p>
+      <w:proofErr w:type="spellStart"/>
       <w:r>
         <w:lastRenderedPageBreak/>
+        <w:t>GetFontSize</w:t>
+      </w:r>
+      <w:proofErr w:type="spellEnd"/>
+      <w:r>
+        <w:t>:</w:t>
+      </w:r>
+    </w:p>
+    <w:p>
+      <w:r>
         <w:drawing>
-          <wp:inline distT="0" distB="0" distL="0" distR="0" wp14:anchorId="35592E11" wp14:editId="45FDE907">
-            <wp:extent cx="2819794" cy="6268325"/>
-            <wp:effectExtent l="0" t="0" r="0" b="0"/>
+          <wp:inline distT="0" distB="0" distL="0" distR="0" wp14:anchorId="35592E11" wp14:editId="44396696">
+            <wp:extent cx="2385060" cy="6267449"/>
+            <wp:effectExtent l="0" t="0" r="0" b="635"/>
             <wp:docPr id="1903909280" name="Picture 1" descr="A diagram of a flowchart&#10;&#10;AI-generated content may be incorrect."/>
             <wp:cNvGraphicFramePr>
               <a:graphicFrameLocks xmlns:a="http://schemas.openxmlformats.org/drawingml/2006/main" noChangeAspect="1"/>
@@ -2339,8 +2698,200 @@
                     <pic:cNvPr id="1903909280" name="Picture 1" descr="A diagram of a flowchart&#10;&#10;AI-generated content may be incorrect."/>
                     <pic:cNvPicPr/>
                   </pic:nvPicPr>
+                  <pic:blipFill rotWithShape="1">
+                    <a:blip r:embed="rId7"/>
+                    <a:srcRect l="15405"/>
+                    <a:stretch>
+                      <a:fillRect/>
+                    </a:stretch>
+                  </pic:blipFill>
+                  <pic:spPr bwMode="auto">
+                    <a:xfrm>
+                      <a:off x="0" y="0"/>
+                      <a:ext cx="2385393" cy="6268325"/>
+                    </a:xfrm>
+                    <a:prstGeom prst="rect">
+                      <a:avLst/>
+                    </a:prstGeom>
+                    <a:ln>
+                      <a:noFill/>
+                    </a:ln>
+                    <a:extLst>
+                      <a:ext uri="{53640926-AAD7-44D8-BBD7-CCE9431645EC}">
+                        <a14:shadowObscured xmlns:a14="http://schemas.microsoft.com/office/drawing/2010/main"/>
+                      </a:ext>
+                    </a:extLst>
+                  </pic:spPr>
+                </pic:pic>
+              </a:graphicData>
+            </a:graphic>
+          </wp:inline>
+        </w:drawing>
+      </w:r>
+    </w:p>
+    <w:p/>
+    <w:p/>
+    <w:p/>
+    <w:p/>
+    <w:p/>
+    <w:p/>
+    <w:p/>
+    <w:p/>
+    <w:p/>
+    <w:p/>
+    <w:p/>
+    <w:p/>
+    <w:p>
+      <w:proofErr w:type="spellStart"/>
+      <w:r>
+        <w:lastRenderedPageBreak/>
+        <w:t>CalculateScaleFactor</w:t>
+      </w:r>
+      <w:proofErr w:type="spellEnd"/>
+      <w:r>
+        <w:t>:</w:t>
+      </w:r>
+    </w:p>
+    <w:p>
+      <w:r>
+        <w:drawing>
+          <wp:inline distT="0" distB="0" distL="0" distR="0" wp14:anchorId="7053FBD2" wp14:editId="3A3F885A">
+            <wp:extent cx="1767840" cy="3356239"/>
+            <wp:effectExtent l="0" t="0" r="3810" b="0"/>
+            <wp:docPr id="1314139737" name="Picture 1" descr="A diagram of a program&#10;&#10;AI-generated content may be incorrect."/>
+            <wp:cNvGraphicFramePr>
+              <a:graphicFrameLocks xmlns:a="http://schemas.openxmlformats.org/drawingml/2006/main" noChangeAspect="1"/>
+            </wp:cNvGraphicFramePr>
+            <a:graphic xmlns:a="http://schemas.openxmlformats.org/drawingml/2006/main">
+              <a:graphicData uri="http://schemas.openxmlformats.org/drawingml/2006/picture">
+                <pic:pic xmlns:pic="http://schemas.openxmlformats.org/drawingml/2006/picture">
+                  <pic:nvPicPr>
+                    <pic:cNvPr id="1314139737" name="Picture 1" descr="A diagram of a program&#10;&#10;AI-generated content may be incorrect."/>
+                    <pic:cNvPicPr/>
+                  </pic:nvPicPr>
+                  <pic:blipFill rotWithShape="1">
+                    <a:blip r:embed="rId8"/>
+                    <a:srcRect l="14400" r="14667"/>
+                    <a:stretch>
+                      <a:fillRect/>
+                    </a:stretch>
+                  </pic:blipFill>
+                  <pic:spPr bwMode="auto">
+                    <a:xfrm>
+                      <a:off x="0" y="0"/>
+                      <a:ext cx="1780702" cy="3380657"/>
+                    </a:xfrm>
+                    <a:prstGeom prst="rect">
+                      <a:avLst/>
+                    </a:prstGeom>
+                    <a:ln>
+                      <a:noFill/>
+                    </a:ln>
+                    <a:extLst>
+                      <a:ext uri="{53640926-AAD7-44D8-BBD7-CCE9431645EC}">
+                        <a14:shadowObscured xmlns:a14="http://schemas.microsoft.com/office/drawing/2010/main"/>
+                      </a:ext>
+                    </a:extLst>
+                  </pic:spPr>
+                </pic:pic>
+              </a:graphicData>
+            </a:graphic>
+          </wp:inline>
+        </w:drawing>
+      </w:r>
+    </w:p>
+    <w:p/>
+    <w:p>
+      <w:proofErr w:type="spellStart"/>
+      <w:r>
+        <w:t>CalculateWordWidth</w:t>
+      </w:r>
+      <w:proofErr w:type="spellEnd"/>
+      <w:r>
+        <w:t>:</w:t>
+      </w:r>
+    </w:p>
+    <w:p>
+      <w:r>
+        <w:t xml:space="preserve"> </w:t>
+      </w:r>
+      <w:r>
+        <w:drawing>
+          <wp:inline distT="0" distB="0" distL="0" distR="0" wp14:anchorId="3F68BA0C" wp14:editId="1C3AC58A">
+            <wp:extent cx="1906031" cy="5486400"/>
+            <wp:effectExtent l="0" t="0" r="0" b="0"/>
+            <wp:docPr id="1053912198" name="Picture 1" descr="A diagram of a graph&#10;&#10;AI-generated content may be incorrect."/>
+            <wp:cNvGraphicFramePr>
+              <a:graphicFrameLocks xmlns:a="http://schemas.openxmlformats.org/drawingml/2006/main" noChangeAspect="1"/>
+            </wp:cNvGraphicFramePr>
+            <a:graphic xmlns:a="http://schemas.openxmlformats.org/drawingml/2006/main">
+              <a:graphicData uri="http://schemas.openxmlformats.org/drawingml/2006/picture">
+                <pic:pic xmlns:pic="http://schemas.openxmlformats.org/drawingml/2006/picture">
+                  <pic:nvPicPr>
+                    <pic:cNvPr id="1053912198" name="Picture 1" descr="A diagram of a graph&#10;&#10;AI-generated content may be incorrect."/>
+                    <pic:cNvPicPr/>
+                  </pic:nvPicPr>
+                  <pic:blipFill rotWithShape="1">
+                    <a:blip r:embed="rId9"/>
+                    <a:srcRect l="15065"/>
+                    <a:stretch>
+                      <a:fillRect/>
+                    </a:stretch>
+                  </pic:blipFill>
+                  <pic:spPr bwMode="auto">
+                    <a:xfrm>
+                      <a:off x="0" y="0"/>
+                      <a:ext cx="1911596" cy="5502419"/>
+                    </a:xfrm>
+                    <a:prstGeom prst="rect">
+                      <a:avLst/>
+                    </a:prstGeom>
+                    <a:ln>
+                      <a:noFill/>
+                    </a:ln>
+                    <a:extLst>
+                      <a:ext uri="{53640926-AAD7-44D8-BBD7-CCE9431645EC}">
+                        <a14:shadowObscured xmlns:a14="http://schemas.microsoft.com/office/drawing/2010/main"/>
+                      </a:ext>
+                    </a:extLst>
+                  </pic:spPr>
+                </pic:pic>
+              </a:graphicData>
+            </a:graphic>
+          </wp:inline>
+        </w:drawing>
+      </w:r>
+    </w:p>
+    <w:p/>
+    <w:p>
+      <w:proofErr w:type="spellStart"/>
+      <w:r>
+        <w:t>ProcessWord</w:t>
+      </w:r>
+      <w:proofErr w:type="spellEnd"/>
+      <w:r>
+        <w:t>:</w:t>
+      </w:r>
+    </w:p>
+    <w:p>
+      <w:r>
+        <w:drawing>
+          <wp:inline distT="0" distB="0" distL="0" distR="0" wp14:anchorId="408ECDA7" wp14:editId="50F6D02B">
+            <wp:extent cx="5731510" cy="4800600"/>
+            <wp:effectExtent l="0" t="0" r="2540" b="0"/>
+            <wp:docPr id="1387550807" name="Picture 1" descr="A diagram of a program&#10;&#10;AI-generated content may be incorrect."/>
+            <wp:cNvGraphicFramePr>
+              <a:graphicFrameLocks xmlns:a="http://schemas.openxmlformats.org/drawingml/2006/main" noChangeAspect="1"/>
+            </wp:cNvGraphicFramePr>
+            <a:graphic xmlns:a="http://schemas.openxmlformats.org/drawingml/2006/main">
+              <a:graphicData uri="http://schemas.openxmlformats.org/drawingml/2006/picture">
+                <pic:pic xmlns:pic="http://schemas.openxmlformats.org/drawingml/2006/picture">
+                  <pic:nvPicPr>
+                    <pic:cNvPr id="1387550807" name="Picture 1" descr="A diagram of a program&#10;&#10;AI-generated content may be incorrect."/>
+                    <pic:cNvPicPr/>
+                  </pic:nvPicPr>
                   <pic:blipFill>
-                    <a:blip r:embed="rId7"/>
+                    <a:blip r:embed="rId10"/>
                     <a:stretch>
                       <a:fillRect/>
                     </a:stretch>
@@ -2348,7 +2899,7 @@
                   <pic:spPr>
                     <a:xfrm>
                       <a:off x="0" y="0"/>
-                      <a:ext cx="2819794" cy="6268325"/>
+                      <a:ext cx="5731510" cy="4800600"/>
                     </a:xfrm>
                     <a:prstGeom prst="rect">
                       <a:avLst/>
@@ -2362,9 +2913,243 @@
       </w:r>
     </w:p>
     <w:p/>
-    <w:p>
-      <w:r>
-        <w:t>CalculateScaleFactor:</w:t>
+    <w:p/>
+    <w:p/>
+    <w:p/>
+    <w:p/>
+    <w:p/>
+    <w:p/>
+    <w:p/>
+    <w:p/>
+    <w:p/>
+    <w:p/>
+    <w:p/>
+    <w:p/>
+    <w:p/>
+    <w:p/>
+    <w:p/>
+    <w:p>
+      <w:proofErr w:type="spellStart"/>
+      <w:r>
+        <w:lastRenderedPageBreak/>
+        <w:t>GenerateGCode</w:t>
+      </w:r>
+      <w:proofErr w:type="spellEnd"/>
+      <w:r>
+        <w:t>:</w:t>
+      </w:r>
+    </w:p>
+    <w:p>
+      <w:r>
+        <w:drawing>
+          <wp:inline distT="0" distB="0" distL="0" distR="0" wp14:anchorId="605EC241" wp14:editId="24E71E18">
+            <wp:extent cx="5731510" cy="6093460"/>
+            <wp:effectExtent l="0" t="0" r="2540" b="2540"/>
+            <wp:docPr id="638924115" name="Picture 1" descr="A diagram of a computer program&#10;&#10;AI-generated content may be incorrect."/>
+            <wp:cNvGraphicFramePr>
+              <a:graphicFrameLocks xmlns:a="http://schemas.openxmlformats.org/drawingml/2006/main" noChangeAspect="1"/>
+            </wp:cNvGraphicFramePr>
+            <a:graphic xmlns:a="http://schemas.openxmlformats.org/drawingml/2006/main">
+              <a:graphicData uri="http://schemas.openxmlformats.org/drawingml/2006/picture">
+                <pic:pic xmlns:pic="http://schemas.openxmlformats.org/drawingml/2006/picture">
+                  <pic:nvPicPr>
+                    <pic:cNvPr id="638924115" name="Picture 1" descr="A diagram of a computer program&#10;&#10;AI-generated content may be incorrect."/>
+                    <pic:cNvPicPr/>
+                  </pic:nvPicPr>
+                  <pic:blipFill>
+                    <a:blip r:embed="rId11"/>
+                    <a:stretch>
+                      <a:fillRect/>
+                    </a:stretch>
+                  </pic:blipFill>
+                  <pic:spPr>
+                    <a:xfrm>
+                      <a:off x="0" y="0"/>
+                      <a:ext cx="5731510" cy="6093460"/>
+                    </a:xfrm>
+                    <a:prstGeom prst="rect">
+                      <a:avLst/>
+                    </a:prstGeom>
+                  </pic:spPr>
+                </pic:pic>
+              </a:graphicData>
+            </a:graphic>
+          </wp:inline>
+        </w:drawing>
+      </w:r>
+    </w:p>
+    <w:p/>
+    <w:p/>
+    <w:p/>
+    <w:p/>
+    <w:p/>
+    <w:p/>
+    <w:p/>
+    <w:p/>
+    <w:p/>
+    <w:p/>
+    <w:p/>
+    <w:p/>
+    <w:p/>
+    <w:p>
+      <w:proofErr w:type="spellStart"/>
+      <w:r>
+        <w:lastRenderedPageBreak/>
+        <w:t>SetNewLine</w:t>
+      </w:r>
+      <w:proofErr w:type="spellEnd"/>
+      <w:r>
+        <w:t>:</w:t>
+      </w:r>
+    </w:p>
+    <w:p>
+      <w:r>
+        <w:drawing>
+          <wp:inline distT="0" distB="0" distL="0" distR="0" wp14:anchorId="100583E7" wp14:editId="0D4C7578">
+            <wp:extent cx="2087880" cy="3905250"/>
+            <wp:effectExtent l="0" t="0" r="7620" b="0"/>
+            <wp:docPr id="801345309" name="Picture 1" descr="A diagram of a computer&#10;&#10;AI-generated content may be incorrect."/>
+            <wp:cNvGraphicFramePr>
+              <a:graphicFrameLocks xmlns:a="http://schemas.openxmlformats.org/drawingml/2006/main" noChangeAspect="1"/>
+            </wp:cNvGraphicFramePr>
+            <a:graphic xmlns:a="http://schemas.openxmlformats.org/drawingml/2006/main">
+              <a:graphicData uri="http://schemas.openxmlformats.org/drawingml/2006/picture">
+                <pic:pic xmlns:pic="http://schemas.openxmlformats.org/drawingml/2006/picture">
+                  <pic:nvPicPr>
+                    <pic:cNvPr id="801345309" name="Picture 1" descr="A diagram of a computer&#10;&#10;AI-generated content may be incorrect."/>
+                    <pic:cNvPicPr/>
+                  </pic:nvPicPr>
+                  <pic:blipFill rotWithShape="1">
+                    <a:blip r:embed="rId12"/>
+                    <a:srcRect l="15424" r="14138"/>
+                    <a:stretch>
+                      <a:fillRect/>
+                    </a:stretch>
+                  </pic:blipFill>
+                  <pic:spPr bwMode="auto">
+                    <a:xfrm>
+                      <a:off x="0" y="0"/>
+                      <a:ext cx="2088172" cy="3905795"/>
+                    </a:xfrm>
+                    <a:prstGeom prst="rect">
+                      <a:avLst/>
+                    </a:prstGeom>
+                    <a:ln>
+                      <a:noFill/>
+                    </a:ln>
+                    <a:extLst>
+                      <a:ext uri="{53640926-AAD7-44D8-BBD7-CCE9431645EC}">
+                        <a14:shadowObscured xmlns:a14="http://schemas.microsoft.com/office/drawing/2010/main"/>
+                      </a:ext>
+                    </a:extLst>
+                  </pic:spPr>
+                </pic:pic>
+              </a:graphicData>
+            </a:graphic>
+          </wp:inline>
+        </w:drawing>
+      </w:r>
+    </w:p>
+    <w:p>
+      <w:proofErr w:type="spellStart"/>
+      <w:r>
+        <w:t>ResetPen</w:t>
+      </w:r>
+      <w:proofErr w:type="spellEnd"/>
+      <w:r>
+        <w:t>:</w:t>
+      </w:r>
+    </w:p>
+    <w:p>
+      <w:r>
+        <w:drawing>
+          <wp:inline distT="0" distB="0" distL="0" distR="0" wp14:anchorId="108165D6" wp14:editId="7A77B4B7">
+            <wp:extent cx="3839111" cy="4324954"/>
+            <wp:effectExtent l="0" t="0" r="9525" b="0"/>
+            <wp:docPr id="1971833056" name="Picture 1" descr="A diagram of a computer program&#10;&#10;AI-generated content may be incorrect."/>
+            <wp:cNvGraphicFramePr>
+              <a:graphicFrameLocks xmlns:a="http://schemas.openxmlformats.org/drawingml/2006/main" noChangeAspect="1"/>
+            </wp:cNvGraphicFramePr>
+            <a:graphic xmlns:a="http://schemas.openxmlformats.org/drawingml/2006/main">
+              <a:graphicData uri="http://schemas.openxmlformats.org/drawingml/2006/picture">
+                <pic:pic xmlns:pic="http://schemas.openxmlformats.org/drawingml/2006/picture">
+                  <pic:nvPicPr>
+                    <pic:cNvPr id="1971833056" name="Picture 1" descr="A diagram of a computer program&#10;&#10;AI-generated content may be incorrect."/>
+                    <pic:cNvPicPr/>
+                  </pic:nvPicPr>
+                  <pic:blipFill>
+                    <a:blip r:embed="rId13"/>
+                    <a:stretch>
+                      <a:fillRect/>
+                    </a:stretch>
+                  </pic:blipFill>
+                  <pic:spPr>
+                    <a:xfrm>
+                      <a:off x="0" y="0"/>
+                      <a:ext cx="3839111" cy="4324954"/>
+                    </a:xfrm>
+                    <a:prstGeom prst="rect">
+                      <a:avLst/>
+                    </a:prstGeom>
+                  </pic:spPr>
+                </pic:pic>
+              </a:graphicData>
+            </a:graphic>
+          </wp:inline>
+        </w:drawing>
+      </w:r>
+    </w:p>
+    <w:p/>
+    <w:p/>
+    <w:p/>
+    <w:p>
+      <w:proofErr w:type="spellStart"/>
+      <w:r>
+        <w:lastRenderedPageBreak/>
+        <w:t>FreeFontData</w:t>
+      </w:r>
+      <w:proofErr w:type="spellEnd"/>
+      <w:r>
+        <w:t>:</w:t>
+      </w:r>
+    </w:p>
+    <w:p>
+      <w:r>
+        <w:drawing>
+          <wp:inline distT="0" distB="0" distL="0" distR="0" wp14:anchorId="7C5FC62E" wp14:editId="7CD89EC9">
+            <wp:extent cx="1952898" cy="3829584"/>
+            <wp:effectExtent l="0" t="0" r="9525" b="0"/>
+            <wp:docPr id="2038909888" name="Picture 1" descr="A diagram of a computer&#10;&#10;AI-generated content may be incorrect."/>
+            <wp:cNvGraphicFramePr>
+              <a:graphicFrameLocks xmlns:a="http://schemas.openxmlformats.org/drawingml/2006/main" noChangeAspect="1"/>
+            </wp:cNvGraphicFramePr>
+            <a:graphic xmlns:a="http://schemas.openxmlformats.org/drawingml/2006/main">
+              <a:graphicData uri="http://schemas.openxmlformats.org/drawingml/2006/picture">
+                <pic:pic xmlns:pic="http://schemas.openxmlformats.org/drawingml/2006/picture">
+                  <pic:nvPicPr>
+                    <pic:cNvPr id="2038909888" name="Picture 1" descr="A diagram of a computer&#10;&#10;AI-generated content may be incorrect."/>
+                    <pic:cNvPicPr/>
+                  </pic:nvPicPr>
+                  <pic:blipFill>
+                    <a:blip r:embed="rId14"/>
+                    <a:stretch>
+                      <a:fillRect/>
+                    </a:stretch>
+                  </pic:blipFill>
+                  <pic:spPr>
+                    <a:xfrm>
+                      <a:off x="0" y="0"/>
+                      <a:ext cx="1952898" cy="3829584"/>
+                    </a:xfrm>
+                    <a:prstGeom prst="rect">
+                      <a:avLst/>
+                    </a:prstGeom>
+                  </pic:spPr>
+                </pic:pic>
+              </a:graphicData>
+            </a:graphic>
+          </wp:inline>
+        </w:drawing>
       </w:r>
     </w:p>
     <w:sectPr>
@@ -3342,7 +4127,6 @@
   <w:style w:type="character" w:default="1" w:styleId="DefaultParagraphFont">
     <w:name w:val="Default Paragraph Font"/>
     <w:uiPriority w:val="1"/>
-    <w:semiHidden/>
     <w:unhideWhenUsed/>
   </w:style>
   <w:style w:type="table" w:default="1" w:styleId="TableNormal">

</xml_diff>

<commit_message>
Final edits to the SystemManual
</commit_message>
<xml_diff>
--- a/SystemManualCCVO_20576144.docx
+++ b/SystemManualCCVO_20576144.docx
@@ -96,11 +96,12 @@
           <w:numId w:val="1"/>
         </w:numPr>
       </w:pPr>
-      <w:proofErr w:type="spellStart"/>
-      <w:r>
-        <w:t>main.c</w:t>
-      </w:r>
-      <w:proofErr w:type="spellEnd"/>
+      <w:r>
+        <w:t>RobotWriter</w:t>
+      </w:r>
+      <w:r>
+        <w:t>.c</w:t>
+      </w:r>
       <w:r>
         <w:t xml:space="preserve"> </w:t>
       </w:r>
@@ -137,11 +138,9 @@
           <w:numId w:val="1"/>
         </w:numPr>
       </w:pPr>
-      <w:proofErr w:type="spellStart"/>
       <w:r>
         <w:t>serial.c</w:t>
       </w:r>
-      <w:proofErr w:type="spellEnd"/>
     </w:p>
     <w:p>
       <w:pPr>
@@ -151,11 +150,9 @@
           <w:numId w:val="1"/>
         </w:numPr>
       </w:pPr>
-      <w:proofErr w:type="spellStart"/>
       <w:r>
         <w:t>serial.h</w:t>
       </w:r>
-      <w:proofErr w:type="spellEnd"/>
     </w:p>
     <w:p>
       <w:pPr>
@@ -462,11 +459,9 @@
             <w:tcW w:w="2122" w:type="dxa"/>
           </w:tcPr>
           <w:p>
-            <w:proofErr w:type="spellStart"/>
             <w:r>
               <w:t>StrokeCount</w:t>
             </w:r>
-            <w:proofErr w:type="spellEnd"/>
           </w:p>
         </w:tc>
         <w:tc>
@@ -502,11 +497,9 @@
             <w:tcW w:w="2122" w:type="dxa"/>
           </w:tcPr>
           <w:p>
-            <w:proofErr w:type="spellStart"/>
             <w:r>
               <w:t>pStrokes</w:t>
             </w:r>
-            <w:proofErr w:type="spellEnd"/>
           </w:p>
         </w:tc>
         <w:tc>
@@ -554,11 +547,9 @@
             <w:tcW w:w="2122" w:type="dxa"/>
           </w:tcPr>
           <w:p>
-            <w:proofErr w:type="spellStart"/>
             <w:r>
               <w:t>FontArray</w:t>
             </w:r>
-            <w:proofErr w:type="spellEnd"/>
           </w:p>
         </w:tc>
         <w:tc>
@@ -606,20 +597,13 @@
             <w:tcW w:w="2122" w:type="dxa"/>
           </w:tcPr>
           <w:p>
-            <w:proofErr w:type="spellStart"/>
             <w:r>
               <w:lastRenderedPageBreak/>
               <w:t>XOffset</w:t>
             </w:r>
-            <w:proofErr w:type="spellEnd"/>
-            <w:r>
-              <w:t xml:space="preserve">, </w:t>
-            </w:r>
-            <w:proofErr w:type="spellStart"/>
-            <w:r>
-              <w:t>YOffset</w:t>
-            </w:r>
-            <w:proofErr w:type="spellEnd"/>
+            <w:r>
+              <w:t>, YOffset</w:t>
+            </w:r>
           </w:p>
         </w:tc>
         <w:tc>
@@ -639,6 +623,9 @@
           <w:p>
             <w:r>
               <w:t>Holds the current horizontal and vertical coordinates</w:t>
+            </w:r>
+            <w:r>
+              <w:t xml:space="preserve"> for the drawing origin</w:t>
             </w:r>
             <w:r>
               <w:t>.</w:t>
@@ -655,11 +642,9 @@
             <w:tcW w:w="2122" w:type="dxa"/>
           </w:tcPr>
           <w:p>
-            <w:proofErr w:type="spellStart"/>
             <w:r>
               <w:t>ScaleFactor</w:t>
             </w:r>
-            <w:proofErr w:type="spellEnd"/>
           </w:p>
         </w:tc>
         <w:tc>
@@ -701,11 +686,9 @@
             <w:tcW w:w="2122" w:type="dxa"/>
           </w:tcPr>
           <w:p>
-            <w:proofErr w:type="spellStart"/>
             <w:r>
               <w:t>FontSize</w:t>
             </w:r>
-            <w:proofErr w:type="spellEnd"/>
           </w:p>
         </w:tc>
         <w:tc>
@@ -838,11 +821,9 @@
             <w:tcW w:w="2122" w:type="dxa"/>
           </w:tcPr>
           <w:p>
-            <w:proofErr w:type="spellStart"/>
             <w:r>
               <w:t>WordWidth</w:t>
             </w:r>
-            <w:proofErr w:type="spellEnd"/>
           </w:p>
         </w:tc>
         <w:tc>
@@ -875,11 +856,9 @@
             <w:tcW w:w="2122" w:type="dxa"/>
           </w:tcPr>
           <w:p>
-            <w:proofErr w:type="spellStart"/>
             <w:r>
               <w:t>WordEnd</w:t>
             </w:r>
-            <w:proofErr w:type="spellEnd"/>
           </w:p>
         </w:tc>
         <w:tc>
@@ -915,11 +894,9 @@
             <w:tcW w:w="2122" w:type="dxa"/>
           </w:tcPr>
           <w:p>
-            <w:proofErr w:type="spellStart"/>
             <w:r>
               <w:t>WordIndex</w:t>
             </w:r>
-            <w:proofErr w:type="spellEnd"/>
           </w:p>
         </w:tc>
         <w:tc>
@@ -967,11 +944,9 @@
             <w:tcW w:w="2122" w:type="dxa"/>
           </w:tcPr>
           <w:p>
-            <w:proofErr w:type="spellStart"/>
             <w:r>
               <w:t>CurrentCharacter</w:t>
             </w:r>
-            <w:proofErr w:type="spellEnd"/>
           </w:p>
         </w:tc>
         <w:tc>
@@ -1013,11 +988,9 @@
             <w:tcW w:w="2122" w:type="dxa"/>
           </w:tcPr>
           <w:p>
-            <w:proofErr w:type="spellStart"/>
             <w:r>
               <w:t>WordBuffer</w:t>
             </w:r>
-            <w:proofErr w:type="spellEnd"/>
           </w:p>
         </w:tc>
         <w:tc>
@@ -1077,23 +1050,7 @@
           <w:b/>
           <w:bCs/>
         </w:rPr>
-        <w:t xml:space="preserve">Int </w:t>
-      </w:r>
-      <w:proofErr w:type="spellStart"/>
-      <w:r>
-        <w:rPr>
-          <w:b/>
-          <w:bCs/>
-        </w:rPr>
-        <w:t>LoadFontData</w:t>
-      </w:r>
-      <w:proofErr w:type="spellEnd"/>
-      <w:r>
-        <w:rPr>
-          <w:b/>
-          <w:bCs/>
-        </w:rPr>
-        <w:t>(void)</w:t>
+        <w:t>Int LoadFontData(void)</w:t>
       </w:r>
     </w:p>
     <w:p>
@@ -1196,23 +1153,7 @@
           <w:b/>
           <w:bCs/>
         </w:rPr>
-        <w:t xml:space="preserve">Float </w:t>
-      </w:r>
-      <w:proofErr w:type="spellStart"/>
-      <w:r>
-        <w:rPr>
-          <w:b/>
-          <w:bCs/>
-        </w:rPr>
-        <w:t>GetFontSize</w:t>
-      </w:r>
-      <w:proofErr w:type="spellEnd"/>
-      <w:r>
-        <w:rPr>
-          <w:b/>
-          <w:bCs/>
-        </w:rPr>
-        <w:t>(void)</w:t>
+        <w:t>Float GetFontSize(void)</w:t>
       </w:r>
     </w:p>
     <w:p>
@@ -1270,33 +1211,146 @@
           <w:b/>
           <w:bCs/>
         </w:rPr>
-        <w:t xml:space="preserve">Float </w:t>
-      </w:r>
-      <w:proofErr w:type="spellStart"/>
-      <w:r>
+        <w:t>Float CalculateScaleFactor(float FontSize)</w:t>
+      </w:r>
+    </w:p>
+    <w:p>
+      <w:r>
+        <w:t>Calculates the scale factor that should be used on the coordinates using the user’s font size</w:t>
+      </w:r>
+      <w:r>
+        <w:t>.</w:t>
+      </w:r>
+    </w:p>
+    <w:p>
+      <w:r>
+        <w:t>Parameters:</w:t>
+      </w:r>
+    </w:p>
+    <w:p>
+      <w:pPr>
+        <w:pStyle w:val="ListParagraph"/>
+        <w:numPr>
+          <w:ilvl w:val="0"/>
+          <w:numId w:val="2"/>
+        </w:numPr>
+      </w:pPr>
+      <w:r>
+        <w:t>FontSize – The user’s selected font size</w:t>
+      </w:r>
+    </w:p>
+    <w:p>
+      <w:r>
+        <w:t>Return:</w:t>
+      </w:r>
+    </w:p>
+    <w:p>
+      <w:pPr>
+        <w:pStyle w:val="ListParagraph"/>
+        <w:numPr>
+          <w:ilvl w:val="0"/>
+          <w:numId w:val="2"/>
+        </w:numPr>
+      </w:pPr>
+      <w:r>
+        <w:t>ScaleFactor – FontSize / 18</w:t>
+      </w:r>
+    </w:p>
+    <w:p/>
+    <w:p>
+      <w:pPr>
         <w:rPr>
           <w:b/>
           <w:bCs/>
         </w:rPr>
-        <w:t>CalculateScaleFactor</w:t>
-      </w:r>
-      <w:proofErr w:type="spellEnd"/>
+      </w:pPr>
       <w:r>
         <w:rPr>
           <w:b/>
           <w:bCs/>
         </w:rPr>
-        <w:t xml:space="preserve">(float </w:t>
-      </w:r>
-      <w:proofErr w:type="spellStart"/>
-      <w:r>
+        <w:t>Float CalculateWordWidth(const char *Word)</w:t>
+      </w:r>
+    </w:p>
+    <w:p>
+      <w:r>
+        <w:t xml:space="preserve">Calculates the </w:t>
+      </w:r>
+      <w:r>
+        <w:t xml:space="preserve">scaled </w:t>
+      </w:r>
+      <w:r>
+        <w:t xml:space="preserve">width of a word using the character </w:t>
+      </w:r>
+      <w:r>
+        <w:t>stroke data</w:t>
+      </w:r>
+      <w:r>
+        <w:t>.</w:t>
+      </w:r>
+    </w:p>
+    <w:p>
+      <w:r>
+        <w:t>Parameters:</w:t>
+      </w:r>
+    </w:p>
+    <w:p>
+      <w:pPr>
+        <w:pStyle w:val="ListParagraph"/>
+        <w:numPr>
+          <w:ilvl w:val="0"/>
+          <w:numId w:val="2"/>
+        </w:numPr>
+      </w:pPr>
+      <w:r>
+        <w:t xml:space="preserve">Word – A pointer to </w:t>
+      </w:r>
+      <w:r>
+        <w:t xml:space="preserve">the address of the </w:t>
+      </w:r>
+      <w:r>
+        <w:t>word string</w:t>
+      </w:r>
+    </w:p>
+    <w:p>
+      <w:r>
+        <w:t>Return:</w:t>
+      </w:r>
+    </w:p>
+    <w:p>
+      <w:pPr>
+        <w:pStyle w:val="ListParagraph"/>
+        <w:numPr>
+          <w:ilvl w:val="0"/>
+          <w:numId w:val="2"/>
+        </w:numPr>
+      </w:pPr>
+      <w:r>
+        <w:t>WordWidth – Scaled width of the word string</w:t>
+      </w:r>
+    </w:p>
+    <w:p/>
+    <w:p>
+      <w:pPr>
         <w:rPr>
           <w:b/>
           <w:bCs/>
         </w:rPr>
-        <w:t>FontSize</w:t>
-      </w:r>
-      <w:proofErr w:type="spellEnd"/>
+      </w:pPr>
+      <w:r>
+        <w:rPr>
+          <w:b/>
+          <w:bCs/>
+        </w:rPr>
+        <w:t>Int</w:t>
+      </w:r>
+      <w:r>
+        <w:rPr>
+          <w:b/>
+          <w:bCs/>
+        </w:rPr>
+        <w:t xml:space="preserve"> ProcessWord(float FontSize</w:t>
+      </w:r>
       <w:r>
         <w:rPr>
           <w:b/>
@@ -1307,10 +1361,10 @@
     </w:p>
     <w:p>
       <w:r>
-        <w:t>Calculates the scale factor that should be used on the coordinates using the user’s font size</w:t>
-      </w:r>
-      <w:r>
-        <w:t>.</w:t>
+        <w:t>Reads characters in ‘TestData.txt’</w:t>
+      </w:r>
+      <w:r>
+        <w:t>, forms words, manages line wrapping and calls G-code generation.</w:t>
       </w:r>
     </w:p>
     <w:p>
@@ -1326,18 +1380,8 @@
           <w:numId w:val="2"/>
         </w:numPr>
       </w:pPr>
-      <w:proofErr w:type="spellStart"/>
-      <w:r>
-        <w:t>FontSize</w:t>
-      </w:r>
-      <w:proofErr w:type="spellEnd"/>
-      <w:r>
-        <w:t xml:space="preserve"> – The user’s selected font size</w:t>
-      </w:r>
-    </w:p>
-    <w:p>
-      <w:r>
-        <w:t>Return:</w:t>
+      <w:r>
+        <w:t>pTestDataFile – A pointer to the address of ‘TestData.txt’</w:t>
       </w:r>
     </w:p>
     <w:p>
@@ -1348,91 +1392,13 @@
           <w:numId w:val="2"/>
         </w:numPr>
       </w:pPr>
-      <w:proofErr w:type="spellStart"/>
-      <w:r>
-        <w:t>ScaleFactor</w:t>
-      </w:r>
-      <w:proofErr w:type="spellEnd"/>
-      <w:r>
-        <w:t xml:space="preserve"> – </w:t>
-      </w:r>
-      <w:proofErr w:type="spellStart"/>
-      <w:r>
-        <w:t>FontSize</w:t>
-      </w:r>
-      <w:proofErr w:type="spellEnd"/>
-      <w:r>
-        <w:t xml:space="preserve"> / 18</w:t>
-      </w:r>
-    </w:p>
-    <w:p/>
-    <w:p>
-      <w:pPr>
-        <w:rPr>
-          <w:b/>
-          <w:bCs/>
-        </w:rPr>
-      </w:pPr>
-      <w:r>
-        <w:rPr>
-          <w:b/>
-          <w:bCs/>
-        </w:rPr>
-        <w:t xml:space="preserve">Float </w:t>
-      </w:r>
-      <w:proofErr w:type="spellStart"/>
-      <w:r>
-        <w:rPr>
-          <w:b/>
-          <w:bCs/>
-        </w:rPr>
-        <w:t>CalculateWordWidth</w:t>
-      </w:r>
-      <w:proofErr w:type="spellEnd"/>
-      <w:r>
-        <w:rPr>
-          <w:b/>
-          <w:bCs/>
-        </w:rPr>
-        <w:t>(</w:t>
-      </w:r>
-      <w:proofErr w:type="spellStart"/>
-      <w:r>
-        <w:rPr>
-          <w:b/>
-          <w:bCs/>
-        </w:rPr>
-        <w:t>const</w:t>
-      </w:r>
-      <w:proofErr w:type="spellEnd"/>
-      <w:r>
-        <w:rPr>
-          <w:b/>
-          <w:bCs/>
-        </w:rPr>
-        <w:t xml:space="preserve"> char *Word)</w:t>
-      </w:r>
-    </w:p>
-    <w:p>
-      <w:r>
-        <w:t xml:space="preserve">Calculates the </w:t>
-      </w:r>
-      <w:r>
-        <w:t xml:space="preserve">scaled </w:t>
-      </w:r>
-      <w:r>
-        <w:t xml:space="preserve">width of a word using the character </w:t>
-      </w:r>
-      <w:r>
-        <w:t>stroke data</w:t>
-      </w:r>
-      <w:r>
-        <w:t>.</w:t>
-      </w:r>
-    </w:p>
-    <w:p>
-      <w:r>
-        <w:t>Parameters:</w:t>
+      <w:r>
+        <w:t>FontSize – The user’s selected font size</w:t>
+      </w:r>
+    </w:p>
+    <w:p>
+      <w:r>
+        <w:t>Return:</w:t>
       </w:r>
     </w:p>
     <w:p>
@@ -1444,18 +1410,13 @@
         </w:numPr>
       </w:pPr>
       <w:r>
-        <w:t xml:space="preserve">Word – A pointer to </w:t>
-      </w:r>
-      <w:r>
-        <w:t xml:space="preserve">the address of the </w:t>
-      </w:r>
-      <w:r>
-        <w:t>word string</w:t>
-      </w:r>
-    </w:p>
-    <w:p>
-      <w:r>
-        <w:t>Return:</w:t>
+        <w:t>0 – ‘TestData.tx</w:t>
+      </w:r>
+      <w:r>
+        <w:t>t</w:t>
+      </w:r>
+      <w:r>
+        <w:t>’ processed successfully</w:t>
       </w:r>
     </w:p>
     <w:p>
@@ -1466,13 +1427,17 @@
           <w:numId w:val="2"/>
         </w:numPr>
       </w:pPr>
-      <w:proofErr w:type="spellStart"/>
-      <w:r>
-        <w:t>WordWidth</w:t>
-      </w:r>
-      <w:proofErr w:type="spellEnd"/>
-      <w:r>
-        <w:t xml:space="preserve"> – Scaled width of the word string</w:t>
+      <w:r>
+        <w:t xml:space="preserve">-1 </w:t>
+      </w:r>
+      <w:r>
+        <w:t>–</w:t>
+      </w:r>
+      <w:r>
+        <w:t xml:space="preserve"> </w:t>
+      </w:r>
+      <w:r>
+        <w:t>‘TestData.txt’ file not found</w:t>
       </w:r>
     </w:p>
     <w:p/>
@@ -1488,185 +1453,7 @@
           <w:b/>
           <w:bCs/>
         </w:rPr>
-        <w:t>Int</w:t>
-      </w:r>
-      <w:r>
-        <w:rPr>
-          <w:b/>
-          <w:bCs/>
-        </w:rPr>
-        <w:t xml:space="preserve"> </w:t>
-      </w:r>
-      <w:proofErr w:type="spellStart"/>
-      <w:r>
-        <w:rPr>
-          <w:b/>
-          <w:bCs/>
-        </w:rPr>
-        <w:t>ProcessWord</w:t>
-      </w:r>
-      <w:proofErr w:type="spellEnd"/>
-      <w:r>
-        <w:rPr>
-          <w:b/>
-          <w:bCs/>
-        </w:rPr>
-        <w:t xml:space="preserve">(float </w:t>
-      </w:r>
-      <w:proofErr w:type="spellStart"/>
-      <w:r>
-        <w:rPr>
-          <w:b/>
-          <w:bCs/>
-        </w:rPr>
-        <w:t>FontSize</w:t>
-      </w:r>
-      <w:proofErr w:type="spellEnd"/>
-      <w:r>
-        <w:rPr>
-          <w:b/>
-          <w:bCs/>
-        </w:rPr>
-        <w:t>)</w:t>
-      </w:r>
-    </w:p>
-    <w:p>
-      <w:r>
-        <w:t>Reads characters in ‘TestData.txt’</w:t>
-      </w:r>
-      <w:r>
-        <w:t>, forms words, manages line wrapping and calls G-code generation.</w:t>
-      </w:r>
-    </w:p>
-    <w:p>
-      <w:r>
-        <w:t>Parameters:</w:t>
-      </w:r>
-    </w:p>
-    <w:p>
-      <w:pPr>
-        <w:pStyle w:val="ListParagraph"/>
-        <w:numPr>
-          <w:ilvl w:val="0"/>
-          <w:numId w:val="2"/>
-        </w:numPr>
-      </w:pPr>
-      <w:proofErr w:type="spellStart"/>
-      <w:r>
-        <w:t>pTestDataFile</w:t>
-      </w:r>
-      <w:proofErr w:type="spellEnd"/>
-      <w:r>
-        <w:t xml:space="preserve"> – A pointer to the address of ‘TestData.txt’</w:t>
-      </w:r>
-    </w:p>
-    <w:p>
-      <w:pPr>
-        <w:pStyle w:val="ListParagraph"/>
-        <w:numPr>
-          <w:ilvl w:val="0"/>
-          <w:numId w:val="2"/>
-        </w:numPr>
-      </w:pPr>
-      <w:proofErr w:type="spellStart"/>
-      <w:r>
-        <w:t>FontSize</w:t>
-      </w:r>
-      <w:proofErr w:type="spellEnd"/>
-      <w:r>
-        <w:t xml:space="preserve"> – The user’s selected font size</w:t>
-      </w:r>
-    </w:p>
-    <w:p>
-      <w:r>
-        <w:t>Return:</w:t>
-      </w:r>
-    </w:p>
-    <w:p>
-      <w:pPr>
-        <w:pStyle w:val="ListParagraph"/>
-        <w:numPr>
-          <w:ilvl w:val="0"/>
-          <w:numId w:val="2"/>
-        </w:numPr>
-      </w:pPr>
-      <w:r>
-        <w:t>0 – ‘TestData.tx</w:t>
-      </w:r>
-      <w:r>
-        <w:t>t</w:t>
-      </w:r>
-      <w:r>
-        <w:t>’ processed successfully</w:t>
-      </w:r>
-    </w:p>
-    <w:p>
-      <w:pPr>
-        <w:pStyle w:val="ListParagraph"/>
-        <w:numPr>
-          <w:ilvl w:val="0"/>
-          <w:numId w:val="2"/>
-        </w:numPr>
-      </w:pPr>
-      <w:r>
-        <w:t xml:space="preserve">-1 </w:t>
-      </w:r>
-      <w:r>
-        <w:t>–</w:t>
-      </w:r>
-      <w:r>
-        <w:t xml:space="preserve"> </w:t>
-      </w:r>
-      <w:r>
-        <w:t>‘TestData.txt’ file not found</w:t>
-      </w:r>
-    </w:p>
-    <w:p/>
-    <w:p>
-      <w:pPr>
-        <w:rPr>
-          <w:b/>
-          <w:bCs/>
-        </w:rPr>
-      </w:pPr>
-      <w:r>
-        <w:rPr>
-          <w:b/>
-          <w:bCs/>
-        </w:rPr>
-        <w:t xml:space="preserve">Void </w:t>
-      </w:r>
-      <w:proofErr w:type="spellStart"/>
-      <w:r>
-        <w:rPr>
-          <w:b/>
-          <w:bCs/>
-        </w:rPr>
-        <w:t>GenerateGCode</w:t>
-      </w:r>
-      <w:proofErr w:type="spellEnd"/>
-      <w:r>
-        <w:rPr>
-          <w:b/>
-          <w:bCs/>
-        </w:rPr>
-        <w:t>(</w:t>
-      </w:r>
-      <w:proofErr w:type="spellStart"/>
-      <w:r>
-        <w:rPr>
-          <w:b/>
-          <w:bCs/>
-        </w:rPr>
-        <w:t>const</w:t>
-      </w:r>
-      <w:proofErr w:type="spellEnd"/>
-      <w:r>
-        <w:rPr>
-          <w:b/>
-          <w:bCs/>
-        </w:rPr>
-        <w:t xml:space="preserve"> char *Word)</w:t>
+        <w:t>Void GenerateGCode(const char *Word)</w:t>
       </w:r>
     </w:p>
     <w:p>
@@ -1724,39 +1511,7 @@
           <w:b/>
           <w:bCs/>
         </w:rPr>
-        <w:t xml:space="preserve">Void </w:t>
-      </w:r>
-      <w:proofErr w:type="spellStart"/>
-      <w:r>
-        <w:rPr>
-          <w:b/>
-          <w:bCs/>
-        </w:rPr>
-        <w:t>SetNewLine</w:t>
-      </w:r>
-      <w:proofErr w:type="spellEnd"/>
-      <w:r>
-        <w:rPr>
-          <w:b/>
-          <w:bCs/>
-        </w:rPr>
-        <w:t xml:space="preserve">(float </w:t>
-      </w:r>
-      <w:proofErr w:type="spellStart"/>
-      <w:r>
-        <w:rPr>
-          <w:b/>
-          <w:bCs/>
-        </w:rPr>
-        <w:t>FontSize</w:t>
-      </w:r>
-      <w:proofErr w:type="spellEnd"/>
-      <w:r>
-        <w:rPr>
-          <w:b/>
-          <w:bCs/>
-        </w:rPr>
-        <w:t>)</w:t>
+        <w:t>Void SetNewLine(float FontSize)</w:t>
       </w:r>
     </w:p>
     <w:p>
@@ -1777,13 +1532,8 @@
           <w:numId w:val="3"/>
         </w:numPr>
       </w:pPr>
-      <w:proofErr w:type="spellStart"/>
-      <w:r>
-        <w:t>FontSize</w:t>
-      </w:r>
-      <w:proofErr w:type="spellEnd"/>
-      <w:r>
-        <w:t xml:space="preserve"> – The user’s selected font size</w:t>
+      <w:r>
+        <w:t>FontSize – The user’s selected font size</w:t>
       </w:r>
     </w:p>
     <w:p>
@@ -1816,23 +1566,7 @@
           <w:b/>
           <w:bCs/>
         </w:rPr>
-        <w:t xml:space="preserve">Void </w:t>
-      </w:r>
-      <w:proofErr w:type="spellStart"/>
-      <w:r>
-        <w:rPr>
-          <w:b/>
-          <w:bCs/>
-        </w:rPr>
-        <w:t>ResetPen</w:t>
-      </w:r>
-      <w:proofErr w:type="spellEnd"/>
-      <w:r>
-        <w:rPr>
-          <w:b/>
-          <w:bCs/>
-        </w:rPr>
-        <w:t>(void)</w:t>
+        <w:t>Void ResetPen(void)</w:t>
       </w:r>
     </w:p>
     <w:p>
@@ -1891,23 +1625,7 @@
           <w:b/>
           <w:bCs/>
         </w:rPr>
-        <w:t xml:space="preserve">Void </w:t>
-      </w:r>
-      <w:proofErr w:type="spellStart"/>
-      <w:r>
-        <w:rPr>
-          <w:b/>
-          <w:bCs/>
-        </w:rPr>
-        <w:t>FreeFontData</w:t>
-      </w:r>
-      <w:proofErr w:type="spellEnd"/>
-      <w:r>
-        <w:rPr>
-          <w:b/>
-          <w:bCs/>
-        </w:rPr>
-        <w:t>(void)</w:t>
+        <w:t>Void FreeFontData(void)</w:t>
       </w:r>
     </w:p>
     <w:p>
@@ -2050,7 +1768,13 @@
           </w:tcPr>
           <w:p>
             <w:r>
-              <w:t>Has the full process been carried out?</w:t>
+              <w:t xml:space="preserve">Has the full </w:t>
+            </w:r>
+            <w:r>
+              <w:t xml:space="preserve">drawing </w:t>
+            </w:r>
+            <w:r>
+              <w:t>process been carried out?</w:t>
             </w:r>
           </w:p>
         </w:tc>
@@ -2084,11 +1808,9 @@
             <w:tcW w:w="2092" w:type="dxa"/>
           </w:tcPr>
           <w:p>
-            <w:proofErr w:type="spellStart"/>
             <w:r>
               <w:t>LoadFontData</w:t>
             </w:r>
-            <w:proofErr w:type="spellEnd"/>
           </w:p>
         </w:tc>
         <w:tc>
@@ -2097,13 +1819,7 @@
           </w:tcPr>
           <w:p>
             <w:r>
-              <w:t xml:space="preserve">Has the </w:t>
-            </w:r>
-            <w:r>
-              <w:t>file</w:t>
-            </w:r>
-            <w:r>
-              <w:t xml:space="preserve"> ‘SingleStrokeFont.txt’ been found?</w:t>
+              <w:t>Has the file ‘SingleStrokeFont.txt’ been found?</w:t>
             </w:r>
           </w:p>
         </w:tc>
@@ -2142,11 +1858,9 @@
             <w:tcW w:w="2092" w:type="dxa"/>
           </w:tcPr>
           <w:p>
-            <w:proofErr w:type="spellStart"/>
             <w:r>
               <w:t>LoadFontData</w:t>
             </w:r>
-            <w:proofErr w:type="spellEnd"/>
           </w:p>
         </w:tc>
         <w:tc>
@@ -2194,11 +1908,9 @@
             <w:tcW w:w="2092" w:type="dxa"/>
           </w:tcPr>
           <w:p>
-            <w:proofErr w:type="spellStart"/>
             <w:r>
               <w:t>GetFontSize</w:t>
             </w:r>
-            <w:proofErr w:type="spellEnd"/>
           </w:p>
         </w:tc>
         <w:tc>
@@ -2207,7 +1919,7 @@
           </w:tcPr>
           <w:p>
             <w:r>
-              <w:t>N/A</w:t>
+              <w:t>Is the font size a number between 4 and 10?</w:t>
             </w:r>
           </w:p>
         </w:tc>
@@ -2215,13 +1927,26 @@
           <w:tcPr>
             <w:tcW w:w="2321" w:type="dxa"/>
           </w:tcPr>
-          <w:p/>
+          <w:p>
+            <w:r>
+              <w:t>FontSize</w:t>
+            </w:r>
+          </w:p>
         </w:tc>
         <w:tc>
           <w:tcPr>
             <w:tcW w:w="2465" w:type="dxa"/>
           </w:tcPr>
-          <w:p/>
+          <w:p>
+            <w:r>
+              <w:t>Return FontSize – Yes</w:t>
+            </w:r>
+          </w:p>
+          <w:p>
+            <w:r>
+              <w:t>Prompt user again - No</w:t>
+            </w:r>
+          </w:p>
         </w:tc>
       </w:tr>
       <w:tr>
@@ -2233,11 +1958,9 @@
             <w:tcW w:w="2092" w:type="dxa"/>
           </w:tcPr>
           <w:p>
-            <w:proofErr w:type="spellStart"/>
             <w:r>
               <w:t>CalculateScaleFactor</w:t>
             </w:r>
-            <w:proofErr w:type="spellEnd"/>
           </w:p>
         </w:tc>
         <w:tc>
@@ -2272,11 +1995,9 @@
             <w:tcW w:w="2092" w:type="dxa"/>
           </w:tcPr>
           <w:p>
-            <w:proofErr w:type="spellStart"/>
             <w:r>
               <w:t>CalcualteWordWidth</w:t>
             </w:r>
-            <w:proofErr w:type="spellEnd"/>
           </w:p>
         </w:tc>
         <w:tc>
@@ -2311,11 +2032,9 @@
             <w:tcW w:w="2092" w:type="dxa"/>
           </w:tcPr>
           <w:p>
-            <w:proofErr w:type="spellStart"/>
             <w:r>
               <w:t>ProcessWord</w:t>
             </w:r>
-            <w:proofErr w:type="spellEnd"/>
           </w:p>
         </w:tc>
         <w:tc>
@@ -2363,11 +2082,9 @@
             <w:tcW w:w="2092" w:type="dxa"/>
           </w:tcPr>
           <w:p>
-            <w:proofErr w:type="spellStart"/>
             <w:r>
               <w:t>GenerateGCode</w:t>
             </w:r>
-            <w:proofErr w:type="spellEnd"/>
           </w:p>
         </w:tc>
         <w:tc>
@@ -2402,11 +2119,9 @@
             <w:tcW w:w="2092" w:type="dxa"/>
           </w:tcPr>
           <w:p>
-            <w:proofErr w:type="spellStart"/>
             <w:r>
               <w:t>SetNewLine</w:t>
             </w:r>
-            <w:proofErr w:type="spellEnd"/>
           </w:p>
         </w:tc>
         <w:tc>
@@ -2441,11 +2156,9 @@
             <w:tcW w:w="2092" w:type="dxa"/>
           </w:tcPr>
           <w:p>
-            <w:proofErr w:type="spellStart"/>
             <w:r>
               <w:t>ResetPen</w:t>
             </w:r>
-            <w:proofErr w:type="spellEnd"/>
           </w:p>
         </w:tc>
         <w:tc>
@@ -2480,11 +2193,9 @@
             <w:tcW w:w="2092" w:type="dxa"/>
           </w:tcPr>
           <w:p>
-            <w:proofErr w:type="spellStart"/>
             <w:r>
               <w:t>FreeFontData</w:t>
             </w:r>
-            <w:proofErr w:type="spellEnd"/>
           </w:p>
         </w:tc>
         <w:tc>
@@ -2542,7 +2253,6 @@
         <w:pStyle w:val="Heading1"/>
       </w:pPr>
       <w:r>
-        <w:lastRenderedPageBreak/>
         <w:t>Flowchart</w:t>
       </w:r>
       <w:r>
@@ -2557,6 +2267,9 @@
     </w:p>
     <w:p>
       <w:r>
+        <w:rPr>
+          <w:noProof/>
+        </w:rPr>
         <w:drawing>
           <wp:inline distT="0" distB="0" distL="0" distR="0" wp14:anchorId="4598C802" wp14:editId="780D01B4">
             <wp:extent cx="5731510" cy="5723890"/>
@@ -2607,18 +2320,15 @@
     <w:p/>
     <w:p/>
     <w:p>
-      <w:proofErr w:type="spellStart"/>
-      <w:r>
-        <w:lastRenderedPageBreak/>
-        <w:t>LoadFontData</w:t>
-      </w:r>
-      <w:proofErr w:type="spellEnd"/>
-      <w:r>
-        <w:t>:</w:t>
-      </w:r>
-    </w:p>
-    <w:p>
-      <w:r>
+      <w:r>
+        <w:t>LoadFontData:</w:t>
+      </w:r>
+    </w:p>
+    <w:p>
+      <w:r>
+        <w:rPr>
+          <w:noProof/>
+        </w:rPr>
         <w:drawing>
           <wp:inline distT="0" distB="0" distL="0" distR="0" wp14:anchorId="415D71D7" wp14:editId="49CB3B67">
             <wp:extent cx="5731510" cy="5685155"/>
@@ -2671,18 +2381,15 @@
     <w:p/>
     <w:p/>
     <w:p>
-      <w:proofErr w:type="spellStart"/>
-      <w:r>
-        <w:lastRenderedPageBreak/>
-        <w:t>GetFontSize</w:t>
-      </w:r>
-      <w:proofErr w:type="spellEnd"/>
-      <w:r>
-        <w:t>:</w:t>
-      </w:r>
-    </w:p>
-    <w:p>
-      <w:r>
+      <w:r>
+        <w:t>GetFontSize:</w:t>
+      </w:r>
+    </w:p>
+    <w:p>
+      <w:r>
+        <w:rPr>
+          <w:noProof/>
+        </w:rPr>
         <w:drawing>
           <wp:inline distT="0" distB="0" distL="0" distR="0" wp14:anchorId="35592E11" wp14:editId="44396696">
             <wp:extent cx="2385060" cy="6267449"/>
@@ -2742,18 +2449,15 @@
     <w:p/>
     <w:p/>
     <w:p>
-      <w:proofErr w:type="spellStart"/>
-      <w:r>
-        <w:lastRenderedPageBreak/>
-        <w:t>CalculateScaleFactor</w:t>
-      </w:r>
-      <w:proofErr w:type="spellEnd"/>
-      <w:r>
-        <w:t>:</w:t>
-      </w:r>
-    </w:p>
-    <w:p>
-      <w:r>
+      <w:r>
+        <w:t>CalculateScaleFactor:</w:t>
+      </w:r>
+    </w:p>
+    <w:p>
+      <w:r>
+        <w:rPr>
+          <w:noProof/>
+        </w:rPr>
         <w:drawing>
           <wp:inline distT="0" distB="0" distL="0" distR="0" wp14:anchorId="7053FBD2" wp14:editId="3A3F885A">
             <wp:extent cx="1767840" cy="3356239"/>
@@ -2802,20 +2506,19 @@
     </w:p>
     <w:p/>
     <w:p>
-      <w:proofErr w:type="spellStart"/>
-      <w:r>
-        <w:t>CalculateWordWidth</w:t>
-      </w:r>
-      <w:proofErr w:type="spellEnd"/>
-      <w:r>
-        <w:t>:</w:t>
-      </w:r>
-    </w:p>
-    <w:p>
-      <w:r>
+      <w:r>
+        <w:t>CalculateWordWidth:</w:t>
+      </w:r>
+    </w:p>
+    <w:p>
+      <w:r>
+        <w:lastRenderedPageBreak/>
         <w:t xml:space="preserve"> </w:t>
       </w:r>
       <w:r>
+        <w:rPr>
+          <w:noProof/>
+        </w:rPr>
         <w:drawing>
           <wp:inline distT="0" distB="0" distL="0" distR="0" wp14:anchorId="3F68BA0C" wp14:editId="1C3AC58A">
             <wp:extent cx="1906031" cy="5486400"/>
@@ -2864,17 +2567,16 @@
     </w:p>
     <w:p/>
     <w:p>
-      <w:proofErr w:type="spellStart"/>
-      <w:r>
-        <w:t>ProcessWord</w:t>
-      </w:r>
-      <w:proofErr w:type="spellEnd"/>
-      <w:r>
-        <w:t>:</w:t>
-      </w:r>
-    </w:p>
-    <w:p>
-      <w:r>
+      <w:r>
+        <w:t>ProcessWord:</w:t>
+      </w:r>
+    </w:p>
+    <w:p>
+      <w:r>
+        <w:rPr>
+          <w:noProof/>
+        </w:rPr>
+        <w:lastRenderedPageBreak/>
         <w:drawing>
           <wp:inline distT="0" distB="0" distL="0" distR="0" wp14:anchorId="408ECDA7" wp14:editId="50F6D02B">
             <wp:extent cx="5731510" cy="4800600"/>
@@ -2929,18 +2631,16 @@
     <w:p/>
     <w:p/>
     <w:p>
-      <w:proofErr w:type="spellStart"/>
-      <w:r>
+      <w:r>
+        <w:t>GenerateGCode:</w:t>
+      </w:r>
+    </w:p>
+    <w:p>
+      <w:r>
+        <w:rPr>
+          <w:noProof/>
+        </w:rPr>
         <w:lastRenderedPageBreak/>
-        <w:t>GenerateGCode</w:t>
-      </w:r>
-      <w:proofErr w:type="spellEnd"/>
-      <w:r>
-        <w:t>:</w:t>
-      </w:r>
-    </w:p>
-    <w:p>
-      <w:r>
         <w:drawing>
           <wp:inline distT="0" distB="0" distL="0" distR="0" wp14:anchorId="605EC241" wp14:editId="24E71E18">
             <wp:extent cx="5731510" cy="6093460"/>
@@ -2992,18 +2692,16 @@
     <w:p/>
     <w:p/>
     <w:p>
-      <w:proofErr w:type="spellStart"/>
-      <w:r>
+      <w:r>
+        <w:t>SetNewLine:</w:t>
+      </w:r>
+    </w:p>
+    <w:p>
+      <w:r>
+        <w:rPr>
+          <w:noProof/>
+        </w:rPr>
         <w:lastRenderedPageBreak/>
-        <w:t>SetNewLine</w:t>
-      </w:r>
-      <w:proofErr w:type="spellEnd"/>
-      <w:r>
-        <w:t>:</w:t>
-      </w:r>
-    </w:p>
-    <w:p>
-      <w:r>
         <w:drawing>
           <wp:inline distT="0" distB="0" distL="0" distR="0" wp14:anchorId="100583E7" wp14:editId="0D4C7578">
             <wp:extent cx="2087880" cy="3905250"/>
@@ -3051,17 +2749,15 @@
       </w:r>
     </w:p>
     <w:p>
-      <w:proofErr w:type="spellStart"/>
-      <w:r>
-        <w:t>ResetPen</w:t>
-      </w:r>
-      <w:proofErr w:type="spellEnd"/>
-      <w:r>
-        <w:t>:</w:t>
-      </w:r>
-    </w:p>
-    <w:p>
-      <w:r>
+      <w:r>
+        <w:t>ResetPen:</w:t>
+      </w:r>
+    </w:p>
+    <w:p>
+      <w:r>
+        <w:rPr>
+          <w:noProof/>
+        </w:rPr>
         <w:drawing>
           <wp:inline distT="0" distB="0" distL="0" distR="0" wp14:anchorId="108165D6" wp14:editId="7A77B4B7">
             <wp:extent cx="3839111" cy="4324954"/>
@@ -3103,18 +2799,16 @@
     <w:p/>
     <w:p/>
     <w:p>
-      <w:proofErr w:type="spellStart"/>
-      <w:r>
+      <w:r>
+        <w:t>FreeFontData:</w:t>
+      </w:r>
+    </w:p>
+    <w:p>
+      <w:r>
+        <w:rPr>
+          <w:noProof/>
+        </w:rPr>
         <w:lastRenderedPageBreak/>
-        <w:t>FreeFontData</w:t>
-      </w:r>
-      <w:proofErr w:type="spellEnd"/>
-      <w:r>
-        <w:t>:</w:t>
-      </w:r>
-    </w:p>
-    <w:p>
-      <w:r>
         <w:drawing>
           <wp:inline distT="0" distB="0" distL="0" distR="0" wp14:anchorId="7C5FC62E" wp14:editId="7CD89EC9">
             <wp:extent cx="1952898" cy="3829584"/>
@@ -4127,6 +3821,7 @@
   <w:style w:type="character" w:default="1" w:styleId="DefaultParagraphFont">
     <w:name w:val="Default Paragraph Font"/>
     <w:uiPriority w:val="1"/>
+    <w:semiHidden/>
     <w:unhideWhenUsed/>
   </w:style>
   <w:style w:type="table" w:default="1" w:styleId="TableNormal">

</xml_diff>